<commit_message>
Finalizamos a aula 1 do primeiro curso
Git e github: Controle e compartilhe seu código
Aula 1 - O que é git?
</commit_message>
<xml_diff>
--- a/Git e Github/Git e Github.docx
+++ b/Git e Github/Git e Github.docx
@@ -4,6 +4,7 @@
   <w:body>
     <w:p>
       <w:pPr>
+        <w:spacing w:line="360" w:lineRule="auto"/>
         <w:jc w:val="center"/>
         <w:rPr>
           <w:rFonts w:ascii="Times New Roman" w:hAnsi="Times New Roman" w:cs="Times New Roman"/>
@@ -51,13 +52,665 @@
     </w:p>
     <w:p>
       <w:pPr>
-        <w:jc w:val="center"/>
+        <w:spacing w:line="360" w:lineRule="auto"/>
+        <w:jc w:val="both"/>
         <w:rPr>
           <w:rFonts w:ascii="Times New Roman" w:hAnsi="Times New Roman" w:cs="Times New Roman"/>
           <w:sz w:val="24"/>
           <w:szCs w:val="24"/>
         </w:rPr>
       </w:pPr>
+      <w:r>
+        <w:rPr>
+          <w:rFonts w:ascii="Times New Roman" w:hAnsi="Times New Roman" w:cs="Times New Roman"/>
+          <w:sz w:val="24"/>
+          <w:szCs w:val="24"/>
+        </w:rPr>
+        <w:t xml:space="preserve">O </w:t>
+      </w:r>
+      <w:proofErr w:type="spellStart"/>
+      <w:r>
+        <w:rPr>
+          <w:rFonts w:ascii="Times New Roman" w:hAnsi="Times New Roman" w:cs="Times New Roman"/>
+          <w:sz w:val="24"/>
+          <w:szCs w:val="24"/>
+        </w:rPr>
+        <w:t>git</w:t>
+      </w:r>
+      <w:proofErr w:type="spellEnd"/>
+      <w:r>
+        <w:rPr>
+          <w:rFonts w:ascii="Times New Roman" w:hAnsi="Times New Roman" w:cs="Times New Roman"/>
+          <w:sz w:val="24"/>
+          <w:szCs w:val="24"/>
+        </w:rPr>
+        <w:t xml:space="preserve"> é um sistema que permite que várias pessoas façam alterações num código e envie para um armazenamento remoto, não permitindo que outras pessoas que também tenham feito alterações possam mandar essas novas modificações antes de baixar as que a outra pessoa </w:t>
+      </w:r>
+      <w:proofErr w:type="spellStart"/>
+      <w:r>
+        <w:rPr>
+          <w:rFonts w:ascii="Times New Roman" w:hAnsi="Times New Roman" w:cs="Times New Roman"/>
+          <w:sz w:val="24"/>
+          <w:szCs w:val="24"/>
+        </w:rPr>
+        <w:t>fez</w:t>
+      </w:r>
+      <w:proofErr w:type="spellEnd"/>
+      <w:r>
+        <w:rPr>
+          <w:rFonts w:ascii="Times New Roman" w:hAnsi="Times New Roman" w:cs="Times New Roman"/>
+          <w:sz w:val="24"/>
+          <w:szCs w:val="24"/>
+        </w:rPr>
+        <w:t xml:space="preserve">. Isso facilita a comunicação entre os desenvolvedores já que não tem a necessidade de colocar o código num </w:t>
+      </w:r>
+      <w:proofErr w:type="spellStart"/>
+      <w:r>
+        <w:rPr>
+          <w:rFonts w:ascii="Times New Roman" w:hAnsi="Times New Roman" w:cs="Times New Roman"/>
+          <w:sz w:val="24"/>
+          <w:szCs w:val="24"/>
+        </w:rPr>
+        <w:t>pendrive</w:t>
+      </w:r>
+      <w:proofErr w:type="spellEnd"/>
+      <w:r>
+        <w:rPr>
+          <w:rFonts w:ascii="Times New Roman" w:hAnsi="Times New Roman" w:cs="Times New Roman"/>
+          <w:sz w:val="24"/>
+          <w:szCs w:val="24"/>
+        </w:rPr>
+        <w:t xml:space="preserve"> e levar até os outros para que eles possam ver as modificações feitas e iniciar a partir daí. Todos podem fazer alterações ao mesmo tempo e todos ficam sabendo na hora o que foi alterado.</w:t>
+      </w:r>
+    </w:p>
+    <w:p>
+      <w:pPr>
+        <w:spacing w:line="360" w:lineRule="auto"/>
+        <w:jc w:val="both"/>
+        <w:rPr>
+          <w:rFonts w:ascii="Times New Roman" w:hAnsi="Times New Roman" w:cs="Times New Roman"/>
+          <w:sz w:val="24"/>
+          <w:szCs w:val="24"/>
+        </w:rPr>
+      </w:pPr>
+      <w:r>
+        <w:rPr>
+          <w:rFonts w:ascii="Times New Roman" w:hAnsi="Times New Roman" w:cs="Times New Roman"/>
+          <w:sz w:val="24"/>
+          <w:szCs w:val="24"/>
+        </w:rPr>
+        <w:t xml:space="preserve">Além do </w:t>
+      </w:r>
+      <w:proofErr w:type="spellStart"/>
+      <w:r>
+        <w:rPr>
+          <w:rFonts w:ascii="Times New Roman" w:hAnsi="Times New Roman" w:cs="Times New Roman"/>
+          <w:sz w:val="24"/>
+          <w:szCs w:val="24"/>
+        </w:rPr>
+        <w:t>Git</w:t>
+      </w:r>
+      <w:proofErr w:type="spellEnd"/>
+      <w:r>
+        <w:rPr>
+          <w:rFonts w:ascii="Times New Roman" w:hAnsi="Times New Roman" w:cs="Times New Roman"/>
+          <w:sz w:val="24"/>
+          <w:szCs w:val="24"/>
+        </w:rPr>
+        <w:t xml:space="preserve"> existem outras plataformas que fazem isso, como a CVS, SVN. Mercurial...</w:t>
+      </w:r>
+    </w:p>
+    <w:p>
+      <w:pPr>
+        <w:spacing w:before="240" w:after="0" w:line="360" w:lineRule="auto"/>
+        <w:jc w:val="both"/>
+        <w:rPr>
+          <w:rFonts w:ascii="Times New Roman" w:hAnsi="Times New Roman" w:cs="Times New Roman"/>
+          <w:b/>
+          <w:bCs/>
+          <w:sz w:val="24"/>
+          <w:szCs w:val="24"/>
+        </w:rPr>
+      </w:pPr>
+      <w:r>
+        <w:rPr>
+          <w:rFonts w:ascii="Times New Roman" w:hAnsi="Times New Roman" w:cs="Times New Roman"/>
+          <w:b/>
+          <w:bCs/>
+          <w:sz w:val="24"/>
+          <w:szCs w:val="24"/>
+        </w:rPr>
+        <w:t>Comandos</w:t>
+      </w:r>
+      <w:r>
+        <w:rPr>
+          <w:rFonts w:ascii="Times New Roman" w:hAnsi="Times New Roman" w:cs="Times New Roman"/>
+          <w:b/>
+          <w:bCs/>
+          <w:sz w:val="24"/>
+          <w:szCs w:val="24"/>
+        </w:rPr>
+        <w:t xml:space="preserve"> no </w:t>
+      </w:r>
+      <w:proofErr w:type="spellStart"/>
+      <w:r>
+        <w:rPr>
+          <w:rFonts w:ascii="Times New Roman" w:hAnsi="Times New Roman" w:cs="Times New Roman"/>
+          <w:b/>
+          <w:bCs/>
+          <w:sz w:val="24"/>
+          <w:szCs w:val="24"/>
+        </w:rPr>
+        <w:t>bash</w:t>
+      </w:r>
+      <w:proofErr w:type="spellEnd"/>
+      <w:r>
+        <w:rPr>
+          <w:rFonts w:ascii="Times New Roman" w:hAnsi="Times New Roman" w:cs="Times New Roman"/>
+          <w:b/>
+          <w:bCs/>
+          <w:sz w:val="24"/>
+          <w:szCs w:val="24"/>
+        </w:rPr>
+        <w:t xml:space="preserve"> do </w:t>
+      </w:r>
+      <w:proofErr w:type="spellStart"/>
+      <w:r>
+        <w:rPr>
+          <w:rFonts w:ascii="Times New Roman" w:hAnsi="Times New Roman" w:cs="Times New Roman"/>
+          <w:b/>
+          <w:bCs/>
+          <w:sz w:val="24"/>
+          <w:szCs w:val="24"/>
+        </w:rPr>
+        <w:t>git</w:t>
+      </w:r>
+      <w:proofErr w:type="spellEnd"/>
+      <w:r>
+        <w:rPr>
+          <w:rFonts w:ascii="Times New Roman" w:hAnsi="Times New Roman" w:cs="Times New Roman"/>
+          <w:b/>
+          <w:bCs/>
+          <w:sz w:val="24"/>
+          <w:szCs w:val="24"/>
+        </w:rPr>
+        <w:t xml:space="preserve"> ou no terminal</w:t>
+      </w:r>
+      <w:r>
+        <w:rPr>
+          <w:rFonts w:ascii="Times New Roman" w:hAnsi="Times New Roman" w:cs="Times New Roman"/>
+          <w:b/>
+          <w:bCs/>
+          <w:sz w:val="24"/>
+          <w:szCs w:val="24"/>
+        </w:rPr>
+        <w:t>:</w:t>
+      </w:r>
+    </w:p>
+    <w:p>
+      <w:pPr>
+        <w:spacing w:after="0" w:line="360" w:lineRule="auto"/>
+        <w:ind w:firstLine="708"/>
+        <w:jc w:val="both"/>
+        <w:rPr>
+          <w:rFonts w:ascii="Times New Roman" w:hAnsi="Times New Roman" w:cs="Times New Roman"/>
+          <w:sz w:val="24"/>
+          <w:szCs w:val="24"/>
+        </w:rPr>
+      </w:pPr>
+      <w:r>
+        <w:rPr>
+          <w:rFonts w:ascii="Times New Roman" w:hAnsi="Times New Roman" w:cs="Times New Roman"/>
+          <w:sz w:val="24"/>
+          <w:szCs w:val="24"/>
+        </w:rPr>
+        <w:t xml:space="preserve">- </w:t>
+      </w:r>
+      <w:proofErr w:type="spellStart"/>
+      <w:proofErr w:type="gramStart"/>
+      <w:r>
+        <w:rPr>
+          <w:rFonts w:ascii="Times New Roman" w:hAnsi="Times New Roman" w:cs="Times New Roman"/>
+          <w:i/>
+          <w:iCs/>
+          <w:sz w:val="24"/>
+          <w:szCs w:val="24"/>
+        </w:rPr>
+        <w:t>g</w:t>
+      </w:r>
+      <w:r>
+        <w:rPr>
+          <w:rFonts w:ascii="Times New Roman" w:hAnsi="Times New Roman" w:cs="Times New Roman"/>
+          <w:i/>
+          <w:iCs/>
+          <w:sz w:val="24"/>
+          <w:szCs w:val="24"/>
+        </w:rPr>
+        <w:t>it</w:t>
+      </w:r>
+      <w:proofErr w:type="spellEnd"/>
+      <w:proofErr w:type="gramEnd"/>
+      <w:r>
+        <w:rPr>
+          <w:rFonts w:ascii="Times New Roman" w:hAnsi="Times New Roman" w:cs="Times New Roman"/>
+          <w:i/>
+          <w:iCs/>
+          <w:sz w:val="24"/>
+          <w:szCs w:val="24"/>
+        </w:rPr>
+        <w:t xml:space="preserve"> </w:t>
+      </w:r>
+      <w:proofErr w:type="spellStart"/>
+      <w:r>
+        <w:rPr>
+          <w:rFonts w:ascii="Times New Roman" w:hAnsi="Times New Roman" w:cs="Times New Roman"/>
+          <w:i/>
+          <w:iCs/>
+          <w:sz w:val="24"/>
+          <w:szCs w:val="24"/>
+        </w:rPr>
+        <w:t>init</w:t>
+      </w:r>
+      <w:proofErr w:type="spellEnd"/>
+      <w:r>
+        <w:rPr>
+          <w:rFonts w:ascii="Times New Roman" w:hAnsi="Times New Roman" w:cs="Times New Roman"/>
+          <w:sz w:val="24"/>
+          <w:szCs w:val="24"/>
+        </w:rPr>
+        <w:t>: inicia o repositório na pasta em que está</w:t>
+      </w:r>
+      <w:r>
+        <w:rPr>
+          <w:rFonts w:ascii="Times New Roman" w:hAnsi="Times New Roman" w:cs="Times New Roman"/>
+          <w:sz w:val="24"/>
+          <w:szCs w:val="24"/>
+        </w:rPr>
+        <w:t>.</w:t>
+      </w:r>
+    </w:p>
+    <w:p>
+      <w:pPr>
+        <w:spacing w:after="0" w:line="360" w:lineRule="auto"/>
+        <w:ind w:firstLine="708"/>
+        <w:jc w:val="both"/>
+        <w:rPr>
+          <w:rFonts w:ascii="Times New Roman" w:hAnsi="Times New Roman" w:cs="Times New Roman"/>
+          <w:sz w:val="24"/>
+          <w:szCs w:val="24"/>
+        </w:rPr>
+      </w:pPr>
+      <w:r>
+        <w:rPr>
+          <w:rFonts w:ascii="Times New Roman" w:hAnsi="Times New Roman" w:cs="Times New Roman"/>
+          <w:sz w:val="24"/>
+          <w:szCs w:val="24"/>
+        </w:rPr>
+        <w:t xml:space="preserve">- </w:t>
+      </w:r>
+      <w:proofErr w:type="spellStart"/>
+      <w:proofErr w:type="gramStart"/>
+      <w:r>
+        <w:rPr>
+          <w:rFonts w:ascii="Times New Roman" w:hAnsi="Times New Roman" w:cs="Times New Roman"/>
+          <w:i/>
+          <w:iCs/>
+          <w:sz w:val="24"/>
+          <w:szCs w:val="24"/>
+        </w:rPr>
+        <w:t>git</w:t>
+      </w:r>
+      <w:proofErr w:type="spellEnd"/>
+      <w:proofErr w:type="gramEnd"/>
+      <w:r>
+        <w:rPr>
+          <w:rFonts w:ascii="Times New Roman" w:hAnsi="Times New Roman" w:cs="Times New Roman"/>
+          <w:i/>
+          <w:iCs/>
+          <w:sz w:val="24"/>
+          <w:szCs w:val="24"/>
+        </w:rPr>
+        <w:t xml:space="preserve"> status</w:t>
+      </w:r>
+      <w:r>
+        <w:rPr>
+          <w:rFonts w:ascii="Times New Roman" w:hAnsi="Times New Roman" w:cs="Times New Roman"/>
+          <w:sz w:val="24"/>
+          <w:szCs w:val="24"/>
+        </w:rPr>
+        <w:t xml:space="preserve">: exibe algumas informações da pasta que estamos, como os arquivos que não estão sendo rastreados por mudanças, diz quantos </w:t>
+      </w:r>
+      <w:proofErr w:type="spellStart"/>
+      <w:r>
+        <w:rPr>
+          <w:rFonts w:ascii="Times New Roman" w:hAnsi="Times New Roman" w:cs="Times New Roman"/>
+          <w:sz w:val="24"/>
+          <w:szCs w:val="24"/>
+        </w:rPr>
+        <w:t>commits</w:t>
+      </w:r>
+      <w:proofErr w:type="spellEnd"/>
+      <w:r>
+        <w:rPr>
+          <w:rFonts w:ascii="Times New Roman" w:hAnsi="Times New Roman" w:cs="Times New Roman"/>
+          <w:sz w:val="24"/>
+          <w:szCs w:val="24"/>
+        </w:rPr>
+        <w:t xml:space="preserve"> esse repositório já tem...</w:t>
+      </w:r>
+    </w:p>
+    <w:p>
+      <w:pPr>
+        <w:spacing w:after="0" w:line="360" w:lineRule="auto"/>
+        <w:ind w:firstLine="708"/>
+        <w:jc w:val="both"/>
+        <w:rPr>
+          <w:rFonts w:ascii="Times New Roman" w:hAnsi="Times New Roman" w:cs="Times New Roman"/>
+          <w:sz w:val="24"/>
+          <w:szCs w:val="24"/>
+        </w:rPr>
+      </w:pPr>
+      <w:r>
+        <w:rPr>
+          <w:rFonts w:ascii="Times New Roman" w:hAnsi="Times New Roman" w:cs="Times New Roman"/>
+          <w:sz w:val="24"/>
+          <w:szCs w:val="24"/>
+        </w:rPr>
+        <w:t xml:space="preserve">- </w:t>
+      </w:r>
+      <w:proofErr w:type="spellStart"/>
+      <w:proofErr w:type="gramStart"/>
+      <w:r>
+        <w:rPr>
+          <w:rFonts w:ascii="Times New Roman" w:hAnsi="Times New Roman" w:cs="Times New Roman"/>
+          <w:i/>
+          <w:iCs/>
+          <w:sz w:val="24"/>
+          <w:szCs w:val="24"/>
+        </w:rPr>
+        <w:t>git</w:t>
+      </w:r>
+      <w:proofErr w:type="spellEnd"/>
+      <w:proofErr w:type="gramEnd"/>
+      <w:r>
+        <w:rPr>
+          <w:rFonts w:ascii="Times New Roman" w:hAnsi="Times New Roman" w:cs="Times New Roman"/>
+          <w:i/>
+          <w:iCs/>
+          <w:sz w:val="24"/>
+          <w:szCs w:val="24"/>
+        </w:rPr>
+        <w:t xml:space="preserve"> </w:t>
+      </w:r>
+      <w:proofErr w:type="spellStart"/>
+      <w:r>
+        <w:rPr>
+          <w:rFonts w:ascii="Times New Roman" w:hAnsi="Times New Roman" w:cs="Times New Roman"/>
+          <w:i/>
+          <w:iCs/>
+          <w:sz w:val="24"/>
+          <w:szCs w:val="24"/>
+        </w:rPr>
+        <w:t>add</w:t>
+      </w:r>
+      <w:proofErr w:type="spellEnd"/>
+      <w:r>
+        <w:rPr>
+          <w:rFonts w:ascii="Times New Roman" w:hAnsi="Times New Roman" w:cs="Times New Roman"/>
+          <w:i/>
+          <w:iCs/>
+          <w:sz w:val="24"/>
+          <w:szCs w:val="24"/>
+        </w:rPr>
+        <w:t xml:space="preserve"> &lt;file&gt;</w:t>
+      </w:r>
+      <w:r>
+        <w:rPr>
+          <w:rFonts w:ascii="Times New Roman" w:hAnsi="Times New Roman" w:cs="Times New Roman"/>
+          <w:sz w:val="24"/>
+          <w:szCs w:val="24"/>
+        </w:rPr>
+        <w:t xml:space="preserve">: adiciona o arquivo no </w:t>
+      </w:r>
+      <w:proofErr w:type="spellStart"/>
+      <w:r>
+        <w:rPr>
+          <w:rFonts w:ascii="Times New Roman" w:hAnsi="Times New Roman" w:cs="Times New Roman"/>
+          <w:sz w:val="24"/>
+          <w:szCs w:val="24"/>
+        </w:rPr>
+        <w:t>commit</w:t>
+      </w:r>
+      <w:proofErr w:type="spellEnd"/>
+      <w:r>
+        <w:rPr>
+          <w:rFonts w:ascii="Times New Roman" w:hAnsi="Times New Roman" w:cs="Times New Roman"/>
+          <w:sz w:val="24"/>
+          <w:szCs w:val="24"/>
+        </w:rPr>
+        <w:t xml:space="preserve"> para começar a ser rastreado.</w:t>
+      </w:r>
+    </w:p>
+    <w:p>
+      <w:pPr>
+        <w:spacing w:after="0" w:line="360" w:lineRule="auto"/>
+        <w:ind w:firstLine="708"/>
+        <w:jc w:val="both"/>
+        <w:rPr>
+          <w:rFonts w:ascii="Times New Roman" w:hAnsi="Times New Roman" w:cs="Times New Roman"/>
+          <w:sz w:val="24"/>
+          <w:szCs w:val="24"/>
+        </w:rPr>
+      </w:pPr>
+      <w:r>
+        <w:rPr>
+          <w:rFonts w:ascii="Times New Roman" w:hAnsi="Times New Roman" w:cs="Times New Roman"/>
+          <w:sz w:val="24"/>
+          <w:szCs w:val="24"/>
+        </w:rPr>
+        <w:t xml:space="preserve">- </w:t>
+      </w:r>
+      <w:proofErr w:type="spellStart"/>
+      <w:proofErr w:type="gramStart"/>
+      <w:r>
+        <w:rPr>
+          <w:rFonts w:ascii="Times New Roman" w:hAnsi="Times New Roman" w:cs="Times New Roman"/>
+          <w:sz w:val="24"/>
+          <w:szCs w:val="24"/>
+        </w:rPr>
+        <w:t>git</w:t>
+      </w:r>
+      <w:proofErr w:type="spellEnd"/>
+      <w:proofErr w:type="gramEnd"/>
+      <w:r>
+        <w:rPr>
+          <w:rFonts w:ascii="Times New Roman" w:hAnsi="Times New Roman" w:cs="Times New Roman"/>
+          <w:sz w:val="24"/>
+          <w:szCs w:val="24"/>
+        </w:rPr>
+        <w:t xml:space="preserve"> </w:t>
+      </w:r>
+      <w:proofErr w:type="spellStart"/>
+      <w:r>
+        <w:rPr>
+          <w:rFonts w:ascii="Times New Roman" w:hAnsi="Times New Roman" w:cs="Times New Roman"/>
+          <w:sz w:val="24"/>
+          <w:szCs w:val="24"/>
+        </w:rPr>
+        <w:t>config</w:t>
+      </w:r>
+      <w:proofErr w:type="spellEnd"/>
+      <w:r>
+        <w:rPr>
+          <w:rFonts w:ascii="Times New Roman" w:hAnsi="Times New Roman" w:cs="Times New Roman"/>
+          <w:sz w:val="24"/>
+          <w:szCs w:val="24"/>
+        </w:rPr>
+        <w:t xml:space="preserve"> --local user.name "Seu nome aqui"</w:t>
+      </w:r>
+    </w:p>
+    <w:p>
+      <w:pPr>
+        <w:spacing w:after="0" w:line="360" w:lineRule="auto"/>
+        <w:ind w:firstLine="708"/>
+        <w:jc w:val="both"/>
+        <w:rPr>
+          <w:rFonts w:ascii="Times New Roman" w:hAnsi="Times New Roman" w:cs="Times New Roman"/>
+          <w:sz w:val="24"/>
+          <w:szCs w:val="24"/>
+        </w:rPr>
+      </w:pPr>
+      <w:r>
+        <w:rPr>
+          <w:rFonts w:ascii="Times New Roman" w:hAnsi="Times New Roman" w:cs="Times New Roman"/>
+          <w:sz w:val="24"/>
+          <w:szCs w:val="24"/>
+        </w:rPr>
+        <w:t xml:space="preserve">- </w:t>
+      </w:r>
+      <w:proofErr w:type="spellStart"/>
+      <w:r>
+        <w:rPr>
+          <w:rFonts w:ascii="Times New Roman" w:hAnsi="Times New Roman" w:cs="Times New Roman"/>
+          <w:sz w:val="24"/>
+          <w:szCs w:val="24"/>
+        </w:rPr>
+        <w:t>git</w:t>
+      </w:r>
+      <w:proofErr w:type="spellEnd"/>
+      <w:r>
+        <w:rPr>
+          <w:rFonts w:ascii="Times New Roman" w:hAnsi="Times New Roman" w:cs="Times New Roman"/>
+          <w:sz w:val="24"/>
+          <w:szCs w:val="24"/>
+        </w:rPr>
+        <w:t xml:space="preserve"> </w:t>
+      </w:r>
+      <w:proofErr w:type="spellStart"/>
+      <w:r>
+        <w:rPr>
+          <w:rFonts w:ascii="Times New Roman" w:hAnsi="Times New Roman" w:cs="Times New Roman"/>
+          <w:sz w:val="24"/>
+          <w:szCs w:val="24"/>
+        </w:rPr>
+        <w:t>config</w:t>
+      </w:r>
+      <w:proofErr w:type="spellEnd"/>
+      <w:r>
+        <w:rPr>
+          <w:rFonts w:ascii="Times New Roman" w:hAnsi="Times New Roman" w:cs="Times New Roman"/>
+          <w:sz w:val="24"/>
+          <w:szCs w:val="24"/>
+        </w:rPr>
+        <w:t xml:space="preserve"> --local </w:t>
+      </w:r>
+      <w:proofErr w:type="spellStart"/>
+      <w:proofErr w:type="gramStart"/>
+      <w:r>
+        <w:rPr>
+          <w:rFonts w:ascii="Times New Roman" w:hAnsi="Times New Roman" w:cs="Times New Roman"/>
+          <w:sz w:val="24"/>
+          <w:szCs w:val="24"/>
+        </w:rPr>
+        <w:t>user.email</w:t>
+      </w:r>
+      <w:proofErr w:type="spellEnd"/>
+      <w:proofErr w:type="gramEnd"/>
+      <w:r>
+        <w:rPr>
+          <w:rFonts w:ascii="Times New Roman" w:hAnsi="Times New Roman" w:cs="Times New Roman"/>
+          <w:sz w:val="24"/>
+          <w:szCs w:val="24"/>
+        </w:rPr>
+        <w:t xml:space="preserve"> </w:t>
+      </w:r>
+      <w:r>
+        <w:rPr>
+          <w:rFonts w:ascii="Times New Roman" w:hAnsi="Times New Roman" w:cs="Times New Roman"/>
+          <w:sz w:val="24"/>
+          <w:szCs w:val="24"/>
+        </w:rPr>
+        <w:t>“</w:t>
+      </w:r>
+      <w:hyperlink r:id="rId4" w:history="1">
+        <w:r>
+          <w:rPr>
+            <w:rStyle w:val="Hyperlink"/>
+            <w:rFonts w:ascii="Times New Roman" w:hAnsi="Times New Roman" w:cs="Times New Roman"/>
+            <w:sz w:val="24"/>
+            <w:szCs w:val="24"/>
+          </w:rPr>
+          <w:t>seu@email.aqui</w:t>
+        </w:r>
+      </w:hyperlink>
+      <w:r>
+        <w:rPr>
+          <w:rFonts w:ascii="Times New Roman" w:hAnsi="Times New Roman" w:cs="Times New Roman"/>
+          <w:sz w:val="24"/>
+          <w:szCs w:val="24"/>
+        </w:rPr>
+        <w:t>”</w:t>
+      </w:r>
+      <w:r>
+        <w:rPr>
+          <w:rFonts w:ascii="Times New Roman" w:hAnsi="Times New Roman" w:cs="Times New Roman"/>
+          <w:sz w:val="24"/>
+          <w:szCs w:val="24"/>
+        </w:rPr>
+        <w:t>: Esses do</w:t>
+      </w:r>
+      <w:r>
+        <w:rPr>
+          <w:rFonts w:ascii="Times New Roman" w:hAnsi="Times New Roman" w:cs="Times New Roman"/>
+          <w:sz w:val="24"/>
+          <w:szCs w:val="24"/>
+        </w:rPr>
+        <w:t xml:space="preserve">is comandos servem para identificar quem que está fazendo as alterações nessa pasta no computador, deixando registrado sempre. Sempre fazer quando instala o </w:t>
+      </w:r>
+      <w:proofErr w:type="spellStart"/>
+      <w:r>
+        <w:rPr>
+          <w:rFonts w:ascii="Times New Roman" w:hAnsi="Times New Roman" w:cs="Times New Roman"/>
+          <w:sz w:val="24"/>
+          <w:szCs w:val="24"/>
+        </w:rPr>
+        <w:t>git</w:t>
+      </w:r>
+      <w:proofErr w:type="spellEnd"/>
+      <w:r>
+        <w:rPr>
+          <w:rFonts w:ascii="Times New Roman" w:hAnsi="Times New Roman" w:cs="Times New Roman"/>
+          <w:sz w:val="24"/>
+          <w:szCs w:val="24"/>
+        </w:rPr>
+        <w:t>.</w:t>
+      </w:r>
+      <w:r>
+        <w:rPr>
+          <w:rFonts w:ascii="Times New Roman" w:hAnsi="Times New Roman" w:cs="Times New Roman"/>
+          <w:sz w:val="24"/>
+          <w:szCs w:val="24"/>
+        </w:rPr>
+        <w:t xml:space="preserve"> Deve ser feito na pasta em que iniciamos o </w:t>
+      </w:r>
+      <w:proofErr w:type="spellStart"/>
+      <w:r>
+        <w:rPr>
+          <w:rFonts w:ascii="Times New Roman" w:hAnsi="Times New Roman" w:cs="Times New Roman"/>
+          <w:sz w:val="24"/>
+          <w:szCs w:val="24"/>
+        </w:rPr>
+        <w:t>git</w:t>
+      </w:r>
+      <w:proofErr w:type="spellEnd"/>
+      <w:r>
+        <w:rPr>
+          <w:rFonts w:ascii="Times New Roman" w:hAnsi="Times New Roman" w:cs="Times New Roman"/>
+          <w:sz w:val="24"/>
+          <w:szCs w:val="24"/>
+        </w:rPr>
+        <w:t>.</w:t>
+      </w:r>
     </w:p>
     <w:sectPr>
       <w:pgSz w:w="11906" w:h="16838"/>
@@ -495,6 +1148,29 @@
     <w:semiHidden/>
     <w:unhideWhenUsed/>
   </w:style>
+  <w:style w:type="character" w:styleId="Hyperlink">
+    <w:name w:val="Hyperlink"/>
+    <w:basedOn w:val="Fontepargpadro"/>
+    <w:uiPriority w:val="99"/>
+    <w:unhideWhenUsed/>
+    <w:rsid w:val="00D144CE"/>
+    <w:rPr>
+      <w:color w:val="0563C1" w:themeColor="hyperlink"/>
+      <w:u w:val="single"/>
+    </w:rPr>
+  </w:style>
+  <w:style w:type="character" w:styleId="MenoPendente">
+    <w:name w:val="Unresolved Mention"/>
+    <w:basedOn w:val="Fontepargpadro"/>
+    <w:uiPriority w:val="99"/>
+    <w:semiHidden/>
+    <w:unhideWhenUsed/>
+    <w:rsid w:val="00D144CE"/>
+    <w:rPr>
+      <w:color w:val="605E5C"/>
+      <w:shd w:val="clear" w:color="auto" w:fill="E1DFDD"/>
+    </w:rPr>
+  </w:style>
 </w:styles>
 </file>
 

</xml_diff>

<commit_message>
Finalizei a aula 2
Iniciando os trabalhos
</commit_message>
<xml_diff>
--- a/Git e Github/Git e Github.docx
+++ b/Git e Github/Git e Github.docx
@@ -166,62 +166,27 @@
         <w:jc w:val="both"/>
         <w:rPr>
           <w:rFonts w:ascii="Times New Roman" w:hAnsi="Times New Roman" w:cs="Times New Roman"/>
-          <w:b/>
-          <w:bCs/>
-          <w:sz w:val="24"/>
-          <w:szCs w:val="24"/>
-        </w:rPr>
-      </w:pPr>
-      <w:r>
-        <w:rPr>
-          <w:rFonts w:ascii="Times New Roman" w:hAnsi="Times New Roman" w:cs="Times New Roman"/>
-          <w:b/>
-          <w:bCs/>
-          <w:sz w:val="24"/>
-          <w:szCs w:val="24"/>
-        </w:rPr>
-        <w:t>Comandos</w:t>
-      </w:r>
-      <w:r>
-        <w:rPr>
-          <w:rFonts w:ascii="Times New Roman" w:hAnsi="Times New Roman" w:cs="Times New Roman"/>
-          <w:b/>
-          <w:bCs/>
-          <w:sz w:val="24"/>
-          <w:szCs w:val="24"/>
-        </w:rPr>
-        <w:t xml:space="preserve"> no </w:t>
-      </w:r>
-      <w:proofErr w:type="spellStart"/>
-      <w:r>
-        <w:rPr>
-          <w:rFonts w:ascii="Times New Roman" w:hAnsi="Times New Roman" w:cs="Times New Roman"/>
-          <w:b/>
-          <w:bCs/>
-          <w:sz w:val="24"/>
-          <w:szCs w:val="24"/>
-        </w:rPr>
-        <w:t>bash</w:t>
-      </w:r>
-      <w:proofErr w:type="spellEnd"/>
-      <w:r>
-        <w:rPr>
-          <w:rFonts w:ascii="Times New Roman" w:hAnsi="Times New Roman" w:cs="Times New Roman"/>
-          <w:b/>
-          <w:bCs/>
-          <w:sz w:val="24"/>
-          <w:szCs w:val="24"/>
-        </w:rPr>
-        <w:t xml:space="preserve"> do </w:t>
-      </w:r>
-      <w:proofErr w:type="spellStart"/>
-      <w:r>
-        <w:rPr>
-          <w:rFonts w:ascii="Times New Roman" w:hAnsi="Times New Roman" w:cs="Times New Roman"/>
-          <w:b/>
-          <w:bCs/>
-          <w:sz w:val="24"/>
-          <w:szCs w:val="24"/>
+          <w:sz w:val="24"/>
+          <w:szCs w:val="24"/>
+          <w:u w:val="single"/>
+        </w:rPr>
+      </w:pPr>
+      <w:r>
+        <w:rPr>
+          <w:rFonts w:ascii="Times New Roman" w:hAnsi="Times New Roman" w:cs="Times New Roman"/>
+          <w:sz w:val="24"/>
+          <w:szCs w:val="24"/>
+          <w:u w:val="single"/>
+        </w:rPr>
+        <w:t xml:space="preserve">Para saber mais do </w:t>
+      </w:r>
+      <w:proofErr w:type="spellStart"/>
+      <w:r>
+        <w:rPr>
+          <w:rFonts w:ascii="Times New Roman" w:hAnsi="Times New Roman" w:cs="Times New Roman"/>
+          <w:sz w:val="24"/>
+          <w:szCs w:val="24"/>
+          <w:u w:val="single"/>
         </w:rPr>
         <w:t>git</w:t>
       </w:r>
@@ -229,72 +194,64 @@
       <w:r>
         <w:rPr>
           <w:rFonts w:ascii="Times New Roman" w:hAnsi="Times New Roman" w:cs="Times New Roman"/>
-          <w:b/>
-          <w:bCs/>
-          <w:sz w:val="24"/>
-          <w:szCs w:val="24"/>
-        </w:rPr>
-        <w:t xml:space="preserve"> ou no terminal</w:t>
-      </w:r>
-      <w:r>
-        <w:rPr>
-          <w:rFonts w:ascii="Times New Roman" w:hAnsi="Times New Roman" w:cs="Times New Roman"/>
-          <w:b/>
-          <w:bCs/>
-          <w:sz w:val="24"/>
-          <w:szCs w:val="24"/>
-        </w:rPr>
-        <w:t>:</w:t>
+          <w:sz w:val="24"/>
+          <w:szCs w:val="24"/>
+          <w:u w:val="single"/>
+        </w:rPr>
+        <w:t xml:space="preserve"> status:</w:t>
       </w:r>
     </w:p>
     <w:p>
       <w:pPr>
-        <w:spacing w:after="0" w:line="360" w:lineRule="auto"/>
-        <w:ind w:firstLine="708"/>
+        <w:spacing w:line="360" w:lineRule="auto"/>
+        <w:ind w:left="708"/>
         <w:jc w:val="both"/>
         <w:rPr>
           <w:rFonts w:ascii="Times New Roman" w:hAnsi="Times New Roman" w:cs="Times New Roman"/>
           <w:sz w:val="24"/>
           <w:szCs w:val="24"/>
-        </w:rPr>
-      </w:pPr>
-      <w:r>
-        <w:rPr>
-          <w:rFonts w:ascii="Times New Roman" w:hAnsi="Times New Roman" w:cs="Times New Roman"/>
-          <w:sz w:val="24"/>
-          <w:szCs w:val="24"/>
-        </w:rPr>
-        <w:t xml:space="preserve">- </w:t>
-      </w:r>
-      <w:proofErr w:type="spellStart"/>
-      <w:proofErr w:type="gramStart"/>
-      <w:r>
-        <w:rPr>
-          <w:rFonts w:ascii="Times New Roman" w:hAnsi="Times New Roman" w:cs="Times New Roman"/>
-          <w:i/>
-          <w:iCs/>
-          <w:sz w:val="24"/>
-          <w:szCs w:val="24"/>
-        </w:rPr>
-        <w:t>g</w:t>
-      </w:r>
-      <w:r>
-        <w:rPr>
-          <w:rFonts w:ascii="Times New Roman" w:hAnsi="Times New Roman" w:cs="Times New Roman"/>
-          <w:i/>
-          <w:iCs/>
-          <w:sz w:val="24"/>
-          <w:szCs w:val="24"/>
-        </w:rPr>
-        <w:t>it</w:t>
-      </w:r>
-      <w:proofErr w:type="spellEnd"/>
-      <w:proofErr w:type="gramEnd"/>
-      <w:r>
-        <w:rPr>
-          <w:rFonts w:ascii="Times New Roman" w:hAnsi="Times New Roman" w:cs="Times New Roman"/>
-          <w:i/>
-          <w:iCs/>
+          <w:u w:val="single"/>
+        </w:rPr>
+      </w:pPr>
+      <w:r>
+        <w:rPr>
+          <w:rFonts w:ascii="Times New Roman" w:hAnsi="Times New Roman" w:cs="Times New Roman"/>
+          <w:sz w:val="24"/>
+          <w:szCs w:val="24"/>
+        </w:rPr>
+        <w:t>Ao executar o comando </w:t>
+      </w:r>
+      <w:proofErr w:type="spellStart"/>
+      <w:r>
+        <w:rPr>
+          <w:rFonts w:ascii="Times New Roman" w:hAnsi="Times New Roman" w:cs="Times New Roman"/>
+          <w:sz w:val="24"/>
+          <w:szCs w:val="24"/>
+        </w:rPr>
+        <w:t>git</w:t>
+      </w:r>
+      <w:proofErr w:type="spellEnd"/>
+      <w:r>
+        <w:rPr>
+          <w:rFonts w:ascii="Times New Roman" w:hAnsi="Times New Roman" w:cs="Times New Roman"/>
+          <w:sz w:val="24"/>
+          <w:szCs w:val="24"/>
+        </w:rPr>
+        <w:t xml:space="preserve"> status, recebemos algumas informações que talvez não estejam tão claras, principalmente quando nos deparamos com termos como HEAD, </w:t>
+      </w:r>
+      <w:proofErr w:type="spellStart"/>
+      <w:r>
+        <w:rPr>
+          <w:rFonts w:ascii="Times New Roman" w:hAnsi="Times New Roman" w:cs="Times New Roman"/>
+          <w:sz w:val="24"/>
+          <w:szCs w:val="24"/>
+        </w:rPr>
+        <w:t>working</w:t>
+      </w:r>
+      <w:proofErr w:type="spellEnd"/>
+      <w:r>
+        <w:rPr>
+          <w:rFonts w:ascii="Times New Roman" w:hAnsi="Times New Roman" w:cs="Times New Roman"/>
           <w:sz w:val="24"/>
           <w:szCs w:val="24"/>
         </w:rPr>
@@ -304,35 +261,25 @@
       <w:r>
         <w:rPr>
           <w:rFonts w:ascii="Times New Roman" w:hAnsi="Times New Roman" w:cs="Times New Roman"/>
-          <w:i/>
-          <w:iCs/>
-          <w:sz w:val="24"/>
-          <w:szCs w:val="24"/>
-        </w:rPr>
-        <w:t>init</w:t>
-      </w:r>
-      <w:proofErr w:type="spellEnd"/>
-      <w:r>
-        <w:rPr>
-          <w:rFonts w:ascii="Times New Roman" w:hAnsi="Times New Roman" w:cs="Times New Roman"/>
-          <w:sz w:val="24"/>
-          <w:szCs w:val="24"/>
-        </w:rPr>
-        <w:t>: inicia o repositório na pasta em que está</w:t>
-      </w:r>
-      <w:r>
-        <w:rPr>
-          <w:rFonts w:ascii="Times New Roman" w:hAnsi="Times New Roman" w:cs="Times New Roman"/>
-          <w:sz w:val="24"/>
-          <w:szCs w:val="24"/>
-        </w:rPr>
-        <w:t>.</w:t>
+          <w:sz w:val="24"/>
+          <w:szCs w:val="24"/>
+        </w:rPr>
+        <w:t>tree</w:t>
+      </w:r>
+      <w:proofErr w:type="spellEnd"/>
+      <w:r>
+        <w:rPr>
+          <w:rFonts w:ascii="Times New Roman" w:hAnsi="Times New Roman" w:cs="Times New Roman"/>
+          <w:sz w:val="24"/>
+          <w:szCs w:val="24"/>
+        </w:rPr>
+        <w:t>, index, etc.</w:t>
       </w:r>
     </w:p>
     <w:p>
       <w:pPr>
-        <w:spacing w:after="0" w:line="360" w:lineRule="auto"/>
-        <w:ind w:firstLine="708"/>
+        <w:spacing w:line="360" w:lineRule="auto"/>
+        <w:ind w:left="708" w:firstLine="12"/>
         <w:jc w:val="both"/>
         <w:rPr>
           <w:rFonts w:ascii="Times New Roman" w:hAnsi="Times New Roman" w:cs="Times New Roman"/>
@@ -346,63 +293,34 @@
           <w:sz w:val="24"/>
           <w:szCs w:val="24"/>
         </w:rPr>
-        <w:t xml:space="preserve">- </w:t>
-      </w:r>
-      <w:proofErr w:type="spellStart"/>
-      <w:proofErr w:type="gramStart"/>
-      <w:r>
-        <w:rPr>
-          <w:rFonts w:ascii="Times New Roman" w:hAnsi="Times New Roman" w:cs="Times New Roman"/>
-          <w:i/>
-          <w:iCs/>
-          <w:sz w:val="24"/>
-          <w:szCs w:val="24"/>
-        </w:rPr>
-        <w:t>git</w:t>
-      </w:r>
-      <w:proofErr w:type="spellEnd"/>
-      <w:proofErr w:type="gramEnd"/>
-      <w:r>
-        <w:rPr>
-          <w:rFonts w:ascii="Times New Roman" w:hAnsi="Times New Roman" w:cs="Times New Roman"/>
-          <w:i/>
-          <w:iCs/>
-          <w:sz w:val="24"/>
-          <w:szCs w:val="24"/>
-        </w:rPr>
-        <w:t xml:space="preserve"> status</w:t>
-      </w:r>
-      <w:r>
-        <w:rPr>
-          <w:rFonts w:ascii="Times New Roman" w:hAnsi="Times New Roman" w:cs="Times New Roman"/>
-          <w:sz w:val="24"/>
-          <w:szCs w:val="24"/>
-        </w:rPr>
-        <w:t xml:space="preserve">: exibe algumas informações da pasta que estamos, como os arquivos que não estão sendo rastreados por mudanças, diz quantos </w:t>
-      </w:r>
-      <w:proofErr w:type="spellStart"/>
-      <w:r>
-        <w:rPr>
-          <w:rFonts w:ascii="Times New Roman" w:hAnsi="Times New Roman" w:cs="Times New Roman"/>
-          <w:sz w:val="24"/>
-          <w:szCs w:val="24"/>
-        </w:rPr>
-        <w:t>commits</w:t>
-      </w:r>
-      <w:proofErr w:type="spellEnd"/>
-      <w:r>
-        <w:rPr>
-          <w:rFonts w:ascii="Times New Roman" w:hAnsi="Times New Roman" w:cs="Times New Roman"/>
-          <w:sz w:val="24"/>
-          <w:szCs w:val="24"/>
-        </w:rPr>
-        <w:t xml:space="preserve"> esse repositório já tem...</w:t>
+        <w:t xml:space="preserve">Apenas para esclarecer um pouco, visto que entenderemos melhor o funcionamento do </w:t>
+      </w:r>
+      <w:proofErr w:type="spellStart"/>
+      <w:r>
+        <w:rPr>
+          <w:rFonts w:ascii="Times New Roman" w:hAnsi="Times New Roman" w:cs="Times New Roman"/>
+          <w:sz w:val="24"/>
+          <w:szCs w:val="24"/>
+        </w:rPr>
+        <w:t>Git</w:t>
+      </w:r>
+      <w:proofErr w:type="spellEnd"/>
+      <w:r>
+        <w:rPr>
+          <w:rFonts w:ascii="Times New Roman" w:hAnsi="Times New Roman" w:cs="Times New Roman"/>
+          <w:sz w:val="24"/>
+          <w:szCs w:val="24"/>
+        </w:rPr>
+        <w:t xml:space="preserve"> durante o treinamento, seguem algumas definições interessantes:</w:t>
       </w:r>
     </w:p>
     <w:p>
       <w:pPr>
-        <w:spacing w:after="0" w:line="360" w:lineRule="auto"/>
-        <w:ind w:firstLine="708"/>
+        <w:numPr>
+          <w:ilvl w:val="0"/>
+          <w:numId w:val="1"/>
+        </w:numPr>
+        <w:spacing w:line="360" w:lineRule="auto"/>
         <w:jc w:val="both"/>
         <w:rPr>
           <w:rFonts w:ascii="Times New Roman" w:hAnsi="Times New Roman" w:cs="Times New Roman"/>
@@ -416,85 +334,34 @@
           <w:sz w:val="24"/>
           <w:szCs w:val="24"/>
         </w:rPr>
-        <w:t xml:space="preserve">- </w:t>
-      </w:r>
-      <w:proofErr w:type="spellStart"/>
-      <w:proofErr w:type="gramStart"/>
-      <w:r>
-        <w:rPr>
-          <w:rFonts w:ascii="Times New Roman" w:hAnsi="Times New Roman" w:cs="Times New Roman"/>
-          <w:i/>
-          <w:iCs/>
-          <w:sz w:val="24"/>
-          <w:szCs w:val="24"/>
-        </w:rPr>
-        <w:t>git</w:t>
-      </w:r>
-      <w:proofErr w:type="spellEnd"/>
-      <w:proofErr w:type="gramEnd"/>
-      <w:r>
-        <w:rPr>
-          <w:rFonts w:ascii="Times New Roman" w:hAnsi="Times New Roman" w:cs="Times New Roman"/>
-          <w:i/>
-          <w:iCs/>
-          <w:sz w:val="24"/>
-          <w:szCs w:val="24"/>
-        </w:rPr>
-        <w:t xml:space="preserve"> </w:t>
-      </w:r>
-      <w:proofErr w:type="spellStart"/>
-      <w:r>
-        <w:rPr>
-          <w:rFonts w:ascii="Times New Roman" w:hAnsi="Times New Roman" w:cs="Times New Roman"/>
-          <w:i/>
-          <w:iCs/>
-          <w:sz w:val="24"/>
-          <w:szCs w:val="24"/>
-        </w:rPr>
-        <w:t>add</w:t>
-      </w:r>
-      <w:proofErr w:type="spellEnd"/>
-      <w:r>
-        <w:rPr>
-          <w:rFonts w:ascii="Times New Roman" w:hAnsi="Times New Roman" w:cs="Times New Roman"/>
-          <w:i/>
-          <w:iCs/>
-          <w:sz w:val="24"/>
-          <w:szCs w:val="24"/>
-        </w:rPr>
-        <w:t xml:space="preserve"> &lt;file&gt;</w:t>
-      </w:r>
-      <w:r>
-        <w:rPr>
-          <w:rFonts w:ascii="Times New Roman" w:hAnsi="Times New Roman" w:cs="Times New Roman"/>
-          <w:sz w:val="24"/>
-          <w:szCs w:val="24"/>
-        </w:rPr>
-        <w:t xml:space="preserve">: adiciona o arquivo no </w:t>
-      </w:r>
-      <w:proofErr w:type="spellStart"/>
-      <w:r>
-        <w:rPr>
-          <w:rFonts w:ascii="Times New Roman" w:hAnsi="Times New Roman" w:cs="Times New Roman"/>
-          <w:sz w:val="24"/>
-          <w:szCs w:val="24"/>
-        </w:rPr>
-        <w:t>commit</w:t>
-      </w:r>
-      <w:proofErr w:type="spellEnd"/>
-      <w:r>
-        <w:rPr>
-          <w:rFonts w:ascii="Times New Roman" w:hAnsi="Times New Roman" w:cs="Times New Roman"/>
-          <w:sz w:val="24"/>
-          <w:szCs w:val="24"/>
-        </w:rPr>
-        <w:t xml:space="preserve"> para começar a ser rastreado.</w:t>
+        <w:t xml:space="preserve">HEAD: Estado atual do nosso código, ou seja, onde o </w:t>
+      </w:r>
+      <w:proofErr w:type="spellStart"/>
+      <w:r>
+        <w:rPr>
+          <w:rFonts w:ascii="Times New Roman" w:hAnsi="Times New Roman" w:cs="Times New Roman"/>
+          <w:sz w:val="24"/>
+          <w:szCs w:val="24"/>
+        </w:rPr>
+        <w:t>Git</w:t>
+      </w:r>
+      <w:proofErr w:type="spellEnd"/>
+      <w:r>
+        <w:rPr>
+          <w:rFonts w:ascii="Times New Roman" w:hAnsi="Times New Roman" w:cs="Times New Roman"/>
+          <w:sz w:val="24"/>
+          <w:szCs w:val="24"/>
+        </w:rPr>
+        <w:t xml:space="preserve"> os colocou</w:t>
       </w:r>
     </w:p>
     <w:p>
       <w:pPr>
-        <w:spacing w:after="0" w:line="360" w:lineRule="auto"/>
-        <w:ind w:firstLine="708"/>
+        <w:numPr>
+          <w:ilvl w:val="0"/>
+          <w:numId w:val="1"/>
+        </w:numPr>
+        <w:spacing w:line="360" w:lineRule="auto"/>
         <w:jc w:val="both"/>
         <w:rPr>
           <w:rFonts w:ascii="Times New Roman" w:hAnsi="Times New Roman" w:cs="Times New Roman"/>
@@ -502,26 +369,16 @@
           <w:szCs w:val="24"/>
         </w:rPr>
       </w:pPr>
-      <w:r>
-        <w:rPr>
-          <w:rFonts w:ascii="Times New Roman" w:hAnsi="Times New Roman" w:cs="Times New Roman"/>
-          <w:sz w:val="24"/>
-          <w:szCs w:val="24"/>
-        </w:rPr>
-        <w:t xml:space="preserve">- </w:t>
-      </w:r>
-      <w:proofErr w:type="spellStart"/>
-      <w:proofErr w:type="gramStart"/>
-      <w:r>
-        <w:rPr>
-          <w:rFonts w:ascii="Times New Roman" w:hAnsi="Times New Roman" w:cs="Times New Roman"/>
-          <w:sz w:val="24"/>
-          <w:szCs w:val="24"/>
-        </w:rPr>
-        <w:t>git</w:t>
-      </w:r>
-      <w:proofErr w:type="spellEnd"/>
-      <w:proofErr w:type="gramEnd"/>
+      <w:proofErr w:type="spellStart"/>
+      <w:r>
+        <w:rPr>
+          <w:rFonts w:ascii="Times New Roman" w:hAnsi="Times New Roman" w:cs="Times New Roman"/>
+          <w:sz w:val="24"/>
+          <w:szCs w:val="24"/>
+        </w:rPr>
+        <w:t>Working</w:t>
+      </w:r>
+      <w:proofErr w:type="spellEnd"/>
       <w:r>
         <w:rPr>
           <w:rFonts w:ascii="Times New Roman" w:hAnsi="Times New Roman" w:cs="Times New Roman"/>
@@ -537,22 +394,25 @@
           <w:sz w:val="24"/>
           <w:szCs w:val="24"/>
         </w:rPr>
-        <w:t>config</w:t>
-      </w:r>
-      <w:proofErr w:type="spellEnd"/>
-      <w:r>
-        <w:rPr>
-          <w:rFonts w:ascii="Times New Roman" w:hAnsi="Times New Roman" w:cs="Times New Roman"/>
-          <w:sz w:val="24"/>
-          <w:szCs w:val="24"/>
-        </w:rPr>
-        <w:t xml:space="preserve"> --local user.name "Seu nome aqui"</w:t>
+        <w:t>tree</w:t>
+      </w:r>
+      <w:proofErr w:type="spellEnd"/>
+      <w:r>
+        <w:rPr>
+          <w:rFonts w:ascii="Times New Roman" w:hAnsi="Times New Roman" w:cs="Times New Roman"/>
+          <w:sz w:val="24"/>
+          <w:szCs w:val="24"/>
+        </w:rPr>
+        <w:t>: Local onde os arquivos realmente estão sendo armazenados e editados</w:t>
       </w:r>
     </w:p>
     <w:p>
       <w:pPr>
-        <w:spacing w:after="0" w:line="360" w:lineRule="auto"/>
-        <w:ind w:firstLine="708"/>
+        <w:numPr>
+          <w:ilvl w:val="0"/>
+          <w:numId w:val="1"/>
+        </w:numPr>
+        <w:spacing w:line="360" w:lineRule="auto"/>
         <w:jc w:val="both"/>
         <w:rPr>
           <w:rFonts w:ascii="Times New Roman" w:hAnsi="Times New Roman" w:cs="Times New Roman"/>
@@ -566,21 +426,63 @@
           <w:sz w:val="24"/>
           <w:szCs w:val="24"/>
         </w:rPr>
-        <w:t xml:space="preserve">- </w:t>
-      </w:r>
-      <w:proofErr w:type="spellStart"/>
-      <w:r>
-        <w:rPr>
-          <w:rFonts w:ascii="Times New Roman" w:hAnsi="Times New Roman" w:cs="Times New Roman"/>
-          <w:sz w:val="24"/>
-          <w:szCs w:val="24"/>
-        </w:rPr>
-        <w:t>git</w:t>
-      </w:r>
-      <w:proofErr w:type="spellEnd"/>
-      <w:r>
-        <w:rPr>
-          <w:rFonts w:ascii="Times New Roman" w:hAnsi="Times New Roman" w:cs="Times New Roman"/>
+        <w:t xml:space="preserve">index: Local onde o </w:t>
+      </w:r>
+      <w:proofErr w:type="spellStart"/>
+      <w:r>
+        <w:rPr>
+          <w:rFonts w:ascii="Times New Roman" w:hAnsi="Times New Roman" w:cs="Times New Roman"/>
+          <w:sz w:val="24"/>
+          <w:szCs w:val="24"/>
+        </w:rPr>
+        <w:t>Git</w:t>
+      </w:r>
+      <w:proofErr w:type="spellEnd"/>
+      <w:r>
+        <w:rPr>
+          <w:rFonts w:ascii="Times New Roman" w:hAnsi="Times New Roman" w:cs="Times New Roman"/>
+          <w:sz w:val="24"/>
+          <w:szCs w:val="24"/>
+        </w:rPr>
+        <w:t xml:space="preserve"> armazena o que será </w:t>
+      </w:r>
+      <w:proofErr w:type="spellStart"/>
+      <w:r>
+        <w:rPr>
+          <w:rFonts w:ascii="Times New Roman" w:hAnsi="Times New Roman" w:cs="Times New Roman"/>
+          <w:i/>
+          <w:iCs/>
+          <w:sz w:val="24"/>
+          <w:szCs w:val="24"/>
+        </w:rPr>
+        <w:t>commitado</w:t>
+      </w:r>
+      <w:proofErr w:type="spellEnd"/>
+      <w:r>
+        <w:rPr>
+          <w:rFonts w:ascii="Times New Roman" w:hAnsi="Times New Roman" w:cs="Times New Roman"/>
+          <w:sz w:val="24"/>
+          <w:szCs w:val="24"/>
+        </w:rPr>
+        <w:t>, ou seja, o local entre a </w:t>
+      </w:r>
+      <w:proofErr w:type="spellStart"/>
+      <w:r>
+        <w:rPr>
+          <w:rFonts w:ascii="Times New Roman" w:hAnsi="Times New Roman" w:cs="Times New Roman"/>
+          <w:i/>
+          <w:iCs/>
+          <w:sz w:val="24"/>
+          <w:szCs w:val="24"/>
+        </w:rPr>
+        <w:t>working</w:t>
+      </w:r>
+      <w:proofErr w:type="spellEnd"/>
+      <w:r>
+        <w:rPr>
+          <w:rFonts w:ascii="Times New Roman" w:hAnsi="Times New Roman" w:cs="Times New Roman"/>
+          <w:i/>
+          <w:iCs/>
           <w:sz w:val="24"/>
           <w:szCs w:val="24"/>
         </w:rPr>
@@ -590,49 +492,61 @@
       <w:r>
         <w:rPr>
           <w:rFonts w:ascii="Times New Roman" w:hAnsi="Times New Roman" w:cs="Times New Roman"/>
-          <w:sz w:val="24"/>
-          <w:szCs w:val="24"/>
-        </w:rPr>
-        <w:t>config</w:t>
-      </w:r>
-      <w:proofErr w:type="spellEnd"/>
-      <w:r>
-        <w:rPr>
-          <w:rFonts w:ascii="Times New Roman" w:hAnsi="Times New Roman" w:cs="Times New Roman"/>
-          <w:sz w:val="24"/>
-          <w:szCs w:val="24"/>
-        </w:rPr>
-        <w:t xml:space="preserve"> --local </w:t>
-      </w:r>
-      <w:proofErr w:type="spellStart"/>
-      <w:proofErr w:type="gramStart"/>
-      <w:r>
-        <w:rPr>
-          <w:rFonts w:ascii="Times New Roman" w:hAnsi="Times New Roman" w:cs="Times New Roman"/>
-          <w:sz w:val="24"/>
-          <w:szCs w:val="24"/>
-        </w:rPr>
-        <w:t>user.email</w:t>
-      </w:r>
-      <w:proofErr w:type="spellEnd"/>
-      <w:proofErr w:type="gramEnd"/>
-      <w:r>
-        <w:rPr>
-          <w:rFonts w:ascii="Times New Roman" w:hAnsi="Times New Roman" w:cs="Times New Roman"/>
-          <w:sz w:val="24"/>
-          <w:szCs w:val="24"/>
-        </w:rPr>
-        <w:t xml:space="preserve"> </w:t>
-      </w:r>
-      <w:r>
-        <w:rPr>
-          <w:rFonts w:ascii="Times New Roman" w:hAnsi="Times New Roman" w:cs="Times New Roman"/>
-          <w:sz w:val="24"/>
-          <w:szCs w:val="24"/>
-        </w:rPr>
-        <w:t>“</w:t>
-      </w:r>
-      <w:hyperlink r:id="rId4" w:history="1">
+          <w:i/>
+          <w:iCs/>
+          <w:sz w:val="24"/>
+          <w:szCs w:val="24"/>
+        </w:rPr>
+        <w:t>tree</w:t>
+      </w:r>
+      <w:proofErr w:type="spellEnd"/>
+      <w:r>
+        <w:rPr>
+          <w:rFonts w:ascii="Times New Roman" w:hAnsi="Times New Roman" w:cs="Times New Roman"/>
+          <w:sz w:val="24"/>
+          <w:szCs w:val="24"/>
+        </w:rPr>
+        <w:t xml:space="preserve"> e o repositório </w:t>
+      </w:r>
+      <w:proofErr w:type="spellStart"/>
+      <w:r>
+        <w:rPr>
+          <w:rFonts w:ascii="Times New Roman" w:hAnsi="Times New Roman" w:cs="Times New Roman"/>
+          <w:sz w:val="24"/>
+          <w:szCs w:val="24"/>
+        </w:rPr>
+        <w:t>Git</w:t>
+      </w:r>
+      <w:proofErr w:type="spellEnd"/>
+      <w:r>
+        <w:rPr>
+          <w:rFonts w:ascii="Times New Roman" w:hAnsi="Times New Roman" w:cs="Times New Roman"/>
+          <w:sz w:val="24"/>
+          <w:szCs w:val="24"/>
+        </w:rPr>
+        <w:t xml:space="preserve"> em si.</w:t>
+      </w:r>
+    </w:p>
+    <w:p>
+      <w:pPr>
+        <w:spacing w:line="360" w:lineRule="auto"/>
+        <w:ind w:left="708" w:firstLine="12"/>
+        <w:jc w:val="both"/>
+        <w:rPr>
+          <w:rFonts w:ascii="Times New Roman" w:hAnsi="Times New Roman" w:cs="Times New Roman"/>
+          <w:sz w:val="24"/>
+          <w:szCs w:val="24"/>
+        </w:rPr>
+      </w:pPr>
+      <w:r>
+        <w:rPr>
+          <w:rFonts w:ascii="Times New Roman" w:hAnsi="Times New Roman" w:cs="Times New Roman"/>
+          <w:sz w:val="24"/>
+          <w:szCs w:val="24"/>
+        </w:rPr>
+        <w:t>Além disso, os possíveis estados dos nossos arquivos são explicados com detalhes neste link: &lt;</w:t>
+      </w:r>
+      <w:hyperlink r:id="rId5" w:tgtFrame="_blank" w:history="1">
         <w:r>
           <w:rPr>
             <w:rStyle w:val="Hyperlink"/>
@@ -640,12 +554,713 @@
             <w:sz w:val="24"/>
             <w:szCs w:val="24"/>
           </w:rPr>
+          <w:t>https://git-scm.com/book/pt-br/v2/Fundamentos-de-Git-Gravando-Altera%C3%A7%C3%B5es-em-Seu-Reposit%C3%B3rio</w:t>
+        </w:r>
+      </w:hyperlink>
+      <w:r>
+        <w:rPr>
+          <w:rFonts w:ascii="Times New Roman" w:hAnsi="Times New Roman" w:cs="Times New Roman"/>
+          <w:sz w:val="24"/>
+          <w:szCs w:val="24"/>
+        </w:rPr>
+        <w:t>.</w:t>
+      </w:r>
+    </w:p>
+    <w:p>
+      <w:pPr>
+        <w:spacing w:before="240" w:after="0" w:line="360" w:lineRule="auto"/>
+        <w:jc w:val="both"/>
+        <w:rPr>
+          <w:rFonts w:ascii="Times New Roman" w:hAnsi="Times New Roman" w:cs="Times New Roman"/>
+          <w:sz w:val="24"/>
+          <w:szCs w:val="24"/>
+        </w:rPr>
+      </w:pPr>
+      <w:r>
+        <w:rPr>
+          <w:rFonts w:ascii="Times New Roman" w:hAnsi="Times New Roman" w:cs="Times New Roman"/>
+          <w:sz w:val="24"/>
+          <w:szCs w:val="24"/>
+          <w:u w:val="single"/>
+        </w:rPr>
+        <w:t xml:space="preserve">Para saber mais de quando </w:t>
+      </w:r>
+      <w:proofErr w:type="spellStart"/>
+      <w:r>
+        <w:rPr>
+          <w:rFonts w:ascii="Times New Roman" w:hAnsi="Times New Roman" w:cs="Times New Roman"/>
+          <w:sz w:val="24"/>
+          <w:szCs w:val="24"/>
+          <w:u w:val="single"/>
+        </w:rPr>
+        <w:t>commitar</w:t>
+      </w:r>
+      <w:proofErr w:type="spellEnd"/>
+      <w:r>
+        <w:rPr>
+          <w:rFonts w:ascii="Times New Roman" w:hAnsi="Times New Roman" w:cs="Times New Roman"/>
+          <w:sz w:val="24"/>
+          <w:szCs w:val="24"/>
+          <w:u w:val="single"/>
+        </w:rPr>
+        <w:t>:</w:t>
+      </w:r>
+    </w:p>
+    <w:p>
+      <w:pPr>
+        <w:spacing w:line="360" w:lineRule="auto"/>
+        <w:ind w:left="708"/>
+        <w:jc w:val="both"/>
+        <w:rPr>
+          <w:rFonts w:ascii="Times New Roman" w:hAnsi="Times New Roman" w:cs="Times New Roman"/>
+          <w:sz w:val="24"/>
+          <w:szCs w:val="24"/>
+        </w:rPr>
+      </w:pPr>
+      <w:r>
+        <w:rPr>
+          <w:rFonts w:ascii="Times New Roman" w:hAnsi="Times New Roman" w:cs="Times New Roman"/>
+          <w:sz w:val="24"/>
+          <w:szCs w:val="24"/>
+        </w:rPr>
+        <w:t>Devemos gerar um </w:t>
+      </w:r>
+      <w:proofErr w:type="spellStart"/>
+      <w:r>
+        <w:rPr>
+          <w:rFonts w:ascii="Times New Roman" w:hAnsi="Times New Roman" w:cs="Times New Roman"/>
+          <w:i/>
+          <w:iCs/>
+          <w:sz w:val="24"/>
+          <w:szCs w:val="24"/>
+        </w:rPr>
+        <w:t>commit</w:t>
+      </w:r>
+      <w:proofErr w:type="spellEnd"/>
+      <w:r>
+        <w:rPr>
+          <w:rFonts w:ascii="Times New Roman" w:hAnsi="Times New Roman" w:cs="Times New Roman"/>
+          <w:sz w:val="24"/>
+          <w:szCs w:val="24"/>
+        </w:rPr>
+        <w:t> sempre que a nossa base de código está em um estado do qual gostaríamos de nos lembrar. Nunca devemos ter </w:t>
+      </w:r>
+      <w:proofErr w:type="spellStart"/>
+      <w:r>
+        <w:rPr>
+          <w:rFonts w:ascii="Times New Roman" w:hAnsi="Times New Roman" w:cs="Times New Roman"/>
+          <w:i/>
+          <w:iCs/>
+          <w:sz w:val="24"/>
+          <w:szCs w:val="24"/>
+        </w:rPr>
+        <w:t>commits</w:t>
+      </w:r>
+      <w:proofErr w:type="spellEnd"/>
+      <w:r>
+        <w:rPr>
+          <w:rFonts w:ascii="Times New Roman" w:hAnsi="Times New Roman" w:cs="Times New Roman"/>
+          <w:sz w:val="24"/>
+          <w:szCs w:val="24"/>
+        </w:rPr>
+        <w:t> de códigos que não funcionam, mas também não é interessante deixar para </w:t>
+      </w:r>
+      <w:proofErr w:type="spellStart"/>
+      <w:r>
+        <w:rPr>
+          <w:rFonts w:ascii="Times New Roman" w:hAnsi="Times New Roman" w:cs="Times New Roman"/>
+          <w:i/>
+          <w:iCs/>
+          <w:sz w:val="24"/>
+          <w:szCs w:val="24"/>
+        </w:rPr>
+        <w:t>commitar</w:t>
+      </w:r>
+      <w:proofErr w:type="spellEnd"/>
+      <w:r>
+        <w:rPr>
+          <w:rFonts w:ascii="Times New Roman" w:hAnsi="Times New Roman" w:cs="Times New Roman"/>
+          <w:sz w:val="24"/>
+          <w:szCs w:val="24"/>
+        </w:rPr>
+        <w:t> apenas no final de uma </w:t>
+      </w:r>
+      <w:proofErr w:type="spellStart"/>
+      <w:r>
+        <w:rPr>
+          <w:rFonts w:ascii="Times New Roman" w:hAnsi="Times New Roman" w:cs="Times New Roman"/>
+          <w:i/>
+          <w:iCs/>
+          <w:sz w:val="24"/>
+          <w:szCs w:val="24"/>
+        </w:rPr>
+        <w:t>feature</w:t>
+      </w:r>
+      <w:proofErr w:type="spellEnd"/>
+      <w:r>
+        <w:rPr>
+          <w:rFonts w:ascii="Times New Roman" w:hAnsi="Times New Roman" w:cs="Times New Roman"/>
+          <w:sz w:val="24"/>
+          <w:szCs w:val="24"/>
+        </w:rPr>
+        <w:t>.</w:t>
+      </w:r>
+    </w:p>
+    <w:p>
+      <w:pPr>
+        <w:spacing w:line="360" w:lineRule="auto"/>
+        <w:ind w:left="708"/>
+        <w:jc w:val="both"/>
+        <w:rPr>
+          <w:rFonts w:ascii="Times New Roman" w:hAnsi="Times New Roman" w:cs="Times New Roman"/>
+          <w:sz w:val="24"/>
+          <w:szCs w:val="24"/>
+        </w:rPr>
+      </w:pPr>
+      <w:r>
+        <w:rPr>
+          <w:rFonts w:ascii="Times New Roman" w:hAnsi="Times New Roman" w:cs="Times New Roman"/>
+          <w:sz w:val="24"/>
+          <w:szCs w:val="24"/>
+        </w:rPr>
+        <w:lastRenderedPageBreak/>
+        <w:t>Essa pode ser uma discussão sem fim e cada empresa ou equipe pode seguir uma estratégia diferente. Estude sobre o assunto, entenda o que faz mais sentido para você e sua equipe e seja feliz! :-D</w:t>
+      </w:r>
+    </w:p>
+    <w:p>
+      <w:pPr>
+        <w:spacing w:line="360" w:lineRule="auto"/>
+        <w:jc w:val="both"/>
+        <w:rPr>
+          <w:rFonts w:ascii="Times New Roman" w:hAnsi="Times New Roman" w:cs="Times New Roman"/>
+          <w:sz w:val="24"/>
+          <w:szCs w:val="24"/>
+        </w:rPr>
+      </w:pPr>
+    </w:p>
+    <w:p>
+      <w:pPr>
+        <w:spacing w:line="360" w:lineRule="auto"/>
+        <w:jc w:val="both"/>
+        <w:rPr>
+          <w:rFonts w:ascii="Times New Roman" w:hAnsi="Times New Roman" w:cs="Times New Roman"/>
+          <w:sz w:val="24"/>
+          <w:szCs w:val="24"/>
+        </w:rPr>
+      </w:pPr>
+    </w:p>
+    <w:p>
+      <w:pPr>
+        <w:spacing w:before="240" w:after="0" w:line="360" w:lineRule="auto"/>
+        <w:jc w:val="both"/>
+        <w:rPr>
+          <w:rFonts w:ascii="Times New Roman" w:hAnsi="Times New Roman" w:cs="Times New Roman"/>
+          <w:b/>
+          <w:bCs/>
+          <w:sz w:val="24"/>
+          <w:szCs w:val="24"/>
+        </w:rPr>
+      </w:pPr>
+      <w:r>
+        <w:rPr>
+          <w:rFonts w:ascii="Times New Roman" w:hAnsi="Times New Roman" w:cs="Times New Roman"/>
+          <w:b/>
+          <w:bCs/>
+          <w:sz w:val="24"/>
+          <w:szCs w:val="24"/>
+        </w:rPr>
+        <w:t>Comandos</w:t>
+      </w:r>
+      <w:r>
+        <w:rPr>
+          <w:rFonts w:ascii="Times New Roman" w:hAnsi="Times New Roman" w:cs="Times New Roman"/>
+          <w:b/>
+          <w:bCs/>
+          <w:sz w:val="24"/>
+          <w:szCs w:val="24"/>
+        </w:rPr>
+        <w:t xml:space="preserve"> no </w:t>
+      </w:r>
+      <w:proofErr w:type="spellStart"/>
+      <w:r>
+        <w:rPr>
+          <w:rFonts w:ascii="Times New Roman" w:hAnsi="Times New Roman" w:cs="Times New Roman"/>
+          <w:b/>
+          <w:bCs/>
+          <w:sz w:val="24"/>
+          <w:szCs w:val="24"/>
+        </w:rPr>
+        <w:t>bash</w:t>
+      </w:r>
+      <w:proofErr w:type="spellEnd"/>
+      <w:r>
+        <w:rPr>
+          <w:rFonts w:ascii="Times New Roman" w:hAnsi="Times New Roman" w:cs="Times New Roman"/>
+          <w:b/>
+          <w:bCs/>
+          <w:sz w:val="24"/>
+          <w:szCs w:val="24"/>
+        </w:rPr>
+        <w:t xml:space="preserve"> do </w:t>
+      </w:r>
+      <w:proofErr w:type="spellStart"/>
+      <w:r>
+        <w:rPr>
+          <w:rFonts w:ascii="Times New Roman" w:hAnsi="Times New Roman" w:cs="Times New Roman"/>
+          <w:b/>
+          <w:bCs/>
+          <w:sz w:val="24"/>
+          <w:szCs w:val="24"/>
+        </w:rPr>
+        <w:t>git</w:t>
+      </w:r>
+      <w:proofErr w:type="spellEnd"/>
+      <w:r>
+        <w:rPr>
+          <w:rFonts w:ascii="Times New Roman" w:hAnsi="Times New Roman" w:cs="Times New Roman"/>
+          <w:b/>
+          <w:bCs/>
+          <w:sz w:val="24"/>
+          <w:szCs w:val="24"/>
+        </w:rPr>
+        <w:t xml:space="preserve"> ou no terminal</w:t>
+      </w:r>
+      <w:r>
+        <w:rPr>
+          <w:rFonts w:ascii="Times New Roman" w:hAnsi="Times New Roman" w:cs="Times New Roman"/>
+          <w:b/>
+          <w:bCs/>
+          <w:sz w:val="24"/>
+          <w:szCs w:val="24"/>
+        </w:rPr>
+        <w:t>:</w:t>
+      </w:r>
+    </w:p>
+    <w:p>
+      <w:pPr>
+        <w:spacing w:after="0" w:line="360" w:lineRule="auto"/>
+        <w:ind w:firstLine="708"/>
+        <w:jc w:val="both"/>
+        <w:rPr>
+          <w:rFonts w:ascii="Times New Roman" w:hAnsi="Times New Roman" w:cs="Times New Roman"/>
+          <w:sz w:val="24"/>
+          <w:szCs w:val="24"/>
+        </w:rPr>
+      </w:pPr>
+      <w:r>
+        <w:rPr>
+          <w:rFonts w:ascii="Times New Roman" w:hAnsi="Times New Roman" w:cs="Times New Roman"/>
+          <w:sz w:val="24"/>
+          <w:szCs w:val="24"/>
+        </w:rPr>
+        <w:t xml:space="preserve">- </w:t>
+      </w:r>
+      <w:proofErr w:type="spellStart"/>
+      <w:proofErr w:type="gramStart"/>
+      <w:r>
+        <w:rPr>
+          <w:rFonts w:ascii="Times New Roman" w:hAnsi="Times New Roman" w:cs="Times New Roman"/>
+          <w:i/>
+          <w:iCs/>
+          <w:sz w:val="24"/>
+          <w:szCs w:val="24"/>
+        </w:rPr>
+        <w:t>g</w:t>
+      </w:r>
+      <w:r>
+        <w:rPr>
+          <w:rFonts w:ascii="Times New Roman" w:hAnsi="Times New Roman" w:cs="Times New Roman"/>
+          <w:i/>
+          <w:iCs/>
+          <w:sz w:val="24"/>
+          <w:szCs w:val="24"/>
+        </w:rPr>
+        <w:t>it</w:t>
+      </w:r>
+      <w:proofErr w:type="spellEnd"/>
+      <w:proofErr w:type="gramEnd"/>
+      <w:r>
+        <w:rPr>
+          <w:rFonts w:ascii="Times New Roman" w:hAnsi="Times New Roman" w:cs="Times New Roman"/>
+          <w:i/>
+          <w:iCs/>
+          <w:sz w:val="24"/>
+          <w:szCs w:val="24"/>
+        </w:rPr>
+        <w:t xml:space="preserve"> </w:t>
+      </w:r>
+      <w:proofErr w:type="spellStart"/>
+      <w:r>
+        <w:rPr>
+          <w:rFonts w:ascii="Times New Roman" w:hAnsi="Times New Roman" w:cs="Times New Roman"/>
+          <w:i/>
+          <w:iCs/>
+          <w:sz w:val="24"/>
+          <w:szCs w:val="24"/>
+        </w:rPr>
+        <w:t>init</w:t>
+      </w:r>
+      <w:proofErr w:type="spellEnd"/>
+      <w:r>
+        <w:rPr>
+          <w:rFonts w:ascii="Times New Roman" w:hAnsi="Times New Roman" w:cs="Times New Roman"/>
+          <w:sz w:val="24"/>
+          <w:szCs w:val="24"/>
+        </w:rPr>
+        <w:t>: inicia o repositório na pasta em que está</w:t>
+      </w:r>
+      <w:r>
+        <w:rPr>
+          <w:rFonts w:ascii="Times New Roman" w:hAnsi="Times New Roman" w:cs="Times New Roman"/>
+          <w:sz w:val="24"/>
+          <w:szCs w:val="24"/>
+        </w:rPr>
+        <w:t>.</w:t>
+      </w:r>
+    </w:p>
+    <w:p>
+      <w:pPr>
+        <w:spacing w:after="0" w:line="360" w:lineRule="auto"/>
+        <w:ind w:firstLine="708"/>
+        <w:jc w:val="both"/>
+        <w:rPr>
+          <w:rFonts w:ascii="Times New Roman" w:hAnsi="Times New Roman" w:cs="Times New Roman"/>
+          <w:sz w:val="24"/>
+          <w:szCs w:val="24"/>
+        </w:rPr>
+      </w:pPr>
+      <w:r>
+        <w:rPr>
+          <w:rFonts w:ascii="Times New Roman" w:hAnsi="Times New Roman" w:cs="Times New Roman"/>
+          <w:sz w:val="24"/>
+          <w:szCs w:val="24"/>
+        </w:rPr>
+        <w:t xml:space="preserve">- </w:t>
+      </w:r>
+      <w:proofErr w:type="spellStart"/>
+      <w:proofErr w:type="gramStart"/>
+      <w:r>
+        <w:rPr>
+          <w:rFonts w:ascii="Times New Roman" w:hAnsi="Times New Roman" w:cs="Times New Roman"/>
+          <w:i/>
+          <w:iCs/>
+          <w:sz w:val="24"/>
+          <w:szCs w:val="24"/>
+        </w:rPr>
+        <w:t>git</w:t>
+      </w:r>
+      <w:proofErr w:type="spellEnd"/>
+      <w:proofErr w:type="gramEnd"/>
+      <w:r>
+        <w:rPr>
+          <w:rFonts w:ascii="Times New Roman" w:hAnsi="Times New Roman" w:cs="Times New Roman"/>
+          <w:i/>
+          <w:iCs/>
+          <w:sz w:val="24"/>
+          <w:szCs w:val="24"/>
+        </w:rPr>
+        <w:t xml:space="preserve"> status</w:t>
+      </w:r>
+      <w:r>
+        <w:rPr>
+          <w:rFonts w:ascii="Times New Roman" w:hAnsi="Times New Roman" w:cs="Times New Roman"/>
+          <w:sz w:val="24"/>
+          <w:szCs w:val="24"/>
+        </w:rPr>
+        <w:t xml:space="preserve">: exibe algumas informações da pasta que estamos, como os arquivos que não estão sendo rastreados por mudanças, diz quantos </w:t>
+      </w:r>
+      <w:proofErr w:type="spellStart"/>
+      <w:r>
+        <w:rPr>
+          <w:rFonts w:ascii="Times New Roman" w:hAnsi="Times New Roman" w:cs="Times New Roman"/>
+          <w:sz w:val="24"/>
+          <w:szCs w:val="24"/>
+        </w:rPr>
+        <w:t>commits</w:t>
+      </w:r>
+      <w:proofErr w:type="spellEnd"/>
+      <w:r>
+        <w:rPr>
+          <w:rFonts w:ascii="Times New Roman" w:hAnsi="Times New Roman" w:cs="Times New Roman"/>
+          <w:sz w:val="24"/>
+          <w:szCs w:val="24"/>
+        </w:rPr>
+        <w:t xml:space="preserve"> esse repositório já tem...</w:t>
+      </w:r>
+    </w:p>
+    <w:p>
+      <w:pPr>
+        <w:spacing w:after="0" w:line="360" w:lineRule="auto"/>
+        <w:ind w:firstLine="708"/>
+        <w:jc w:val="both"/>
+        <w:rPr>
+          <w:rFonts w:ascii="Times New Roman" w:hAnsi="Times New Roman" w:cs="Times New Roman"/>
+          <w:sz w:val="24"/>
+          <w:szCs w:val="24"/>
+        </w:rPr>
+      </w:pPr>
+      <w:r>
+        <w:rPr>
+          <w:rFonts w:ascii="Times New Roman" w:hAnsi="Times New Roman" w:cs="Times New Roman"/>
+          <w:sz w:val="24"/>
+          <w:szCs w:val="24"/>
+        </w:rPr>
+        <w:t xml:space="preserve">- </w:t>
+      </w:r>
+      <w:proofErr w:type="spellStart"/>
+      <w:proofErr w:type="gramStart"/>
+      <w:r>
+        <w:rPr>
+          <w:rFonts w:ascii="Times New Roman" w:hAnsi="Times New Roman" w:cs="Times New Roman"/>
+          <w:i/>
+          <w:iCs/>
+          <w:sz w:val="24"/>
+          <w:szCs w:val="24"/>
+        </w:rPr>
+        <w:t>git</w:t>
+      </w:r>
+      <w:proofErr w:type="spellEnd"/>
+      <w:proofErr w:type="gramEnd"/>
+      <w:r>
+        <w:rPr>
+          <w:rFonts w:ascii="Times New Roman" w:hAnsi="Times New Roman" w:cs="Times New Roman"/>
+          <w:i/>
+          <w:iCs/>
+          <w:sz w:val="24"/>
+          <w:szCs w:val="24"/>
+        </w:rPr>
+        <w:t xml:space="preserve"> </w:t>
+      </w:r>
+      <w:proofErr w:type="spellStart"/>
+      <w:r>
+        <w:rPr>
+          <w:rFonts w:ascii="Times New Roman" w:hAnsi="Times New Roman" w:cs="Times New Roman"/>
+          <w:i/>
+          <w:iCs/>
+          <w:sz w:val="24"/>
+          <w:szCs w:val="24"/>
+        </w:rPr>
+        <w:t>add</w:t>
+      </w:r>
+      <w:proofErr w:type="spellEnd"/>
+      <w:r>
+        <w:rPr>
+          <w:rFonts w:ascii="Times New Roman" w:hAnsi="Times New Roman" w:cs="Times New Roman"/>
+          <w:i/>
+          <w:iCs/>
+          <w:sz w:val="24"/>
+          <w:szCs w:val="24"/>
+        </w:rPr>
+        <w:t xml:space="preserve"> &lt;file&gt;</w:t>
+      </w:r>
+      <w:r>
+        <w:rPr>
+          <w:rFonts w:ascii="Times New Roman" w:hAnsi="Times New Roman" w:cs="Times New Roman"/>
+          <w:sz w:val="24"/>
+          <w:szCs w:val="24"/>
+        </w:rPr>
+        <w:t xml:space="preserve">: adiciona o arquivo no </w:t>
+      </w:r>
+      <w:proofErr w:type="spellStart"/>
+      <w:r>
+        <w:rPr>
+          <w:rFonts w:ascii="Times New Roman" w:hAnsi="Times New Roman" w:cs="Times New Roman"/>
+          <w:sz w:val="24"/>
+          <w:szCs w:val="24"/>
+        </w:rPr>
+        <w:t>commit</w:t>
+      </w:r>
+      <w:proofErr w:type="spellEnd"/>
+      <w:r>
+        <w:rPr>
+          <w:rFonts w:ascii="Times New Roman" w:hAnsi="Times New Roman" w:cs="Times New Roman"/>
+          <w:sz w:val="24"/>
+          <w:szCs w:val="24"/>
+        </w:rPr>
+        <w:t xml:space="preserve"> para começar a ser rastreado.</w:t>
+      </w:r>
+    </w:p>
+    <w:p>
+      <w:pPr>
+        <w:spacing w:after="0" w:line="360" w:lineRule="auto"/>
+        <w:ind w:firstLine="708"/>
+        <w:jc w:val="both"/>
+        <w:rPr>
+          <w:rFonts w:ascii="Times New Roman" w:hAnsi="Times New Roman" w:cs="Times New Roman"/>
+          <w:sz w:val="24"/>
+          <w:szCs w:val="24"/>
+        </w:rPr>
+      </w:pPr>
+      <w:r>
+        <w:rPr>
+          <w:rFonts w:ascii="Times New Roman" w:hAnsi="Times New Roman" w:cs="Times New Roman"/>
+          <w:sz w:val="24"/>
+          <w:szCs w:val="24"/>
+        </w:rPr>
+        <w:t xml:space="preserve">- </w:t>
+      </w:r>
+      <w:proofErr w:type="spellStart"/>
+      <w:proofErr w:type="gramStart"/>
+      <w:r>
+        <w:rPr>
+          <w:rFonts w:ascii="Times New Roman" w:hAnsi="Times New Roman" w:cs="Times New Roman"/>
+          <w:i/>
+          <w:iCs/>
+          <w:sz w:val="24"/>
+          <w:szCs w:val="24"/>
+        </w:rPr>
+        <w:t>git</w:t>
+      </w:r>
+      <w:proofErr w:type="spellEnd"/>
+      <w:proofErr w:type="gramEnd"/>
+      <w:r>
+        <w:rPr>
+          <w:rFonts w:ascii="Times New Roman" w:hAnsi="Times New Roman" w:cs="Times New Roman"/>
+          <w:i/>
+          <w:iCs/>
+          <w:sz w:val="24"/>
+          <w:szCs w:val="24"/>
+        </w:rPr>
+        <w:t xml:space="preserve"> </w:t>
+      </w:r>
+      <w:proofErr w:type="spellStart"/>
+      <w:r>
+        <w:rPr>
+          <w:rFonts w:ascii="Times New Roman" w:hAnsi="Times New Roman" w:cs="Times New Roman"/>
+          <w:i/>
+          <w:iCs/>
+          <w:sz w:val="24"/>
+          <w:szCs w:val="24"/>
+        </w:rPr>
+        <w:t>config</w:t>
+      </w:r>
+      <w:proofErr w:type="spellEnd"/>
+      <w:r>
+        <w:rPr>
+          <w:rFonts w:ascii="Times New Roman" w:hAnsi="Times New Roman" w:cs="Times New Roman"/>
+          <w:i/>
+          <w:iCs/>
+          <w:sz w:val="24"/>
+          <w:szCs w:val="24"/>
+        </w:rPr>
+        <w:t xml:space="preserve"> --local user.name "Seu nome aqui"</w:t>
+      </w:r>
+    </w:p>
+    <w:p>
+      <w:pPr>
+        <w:spacing w:after="0" w:line="360" w:lineRule="auto"/>
+        <w:ind w:firstLine="708"/>
+        <w:jc w:val="both"/>
+        <w:rPr>
+          <w:rFonts w:ascii="Times New Roman" w:hAnsi="Times New Roman" w:cs="Times New Roman"/>
+          <w:sz w:val="24"/>
+          <w:szCs w:val="24"/>
+        </w:rPr>
+      </w:pPr>
+      <w:r>
+        <w:rPr>
+          <w:rFonts w:ascii="Times New Roman" w:hAnsi="Times New Roman" w:cs="Times New Roman"/>
+          <w:sz w:val="24"/>
+          <w:szCs w:val="24"/>
+        </w:rPr>
+        <w:t xml:space="preserve">- </w:t>
+      </w:r>
+      <w:proofErr w:type="spellStart"/>
+      <w:r>
+        <w:rPr>
+          <w:rFonts w:ascii="Times New Roman" w:hAnsi="Times New Roman" w:cs="Times New Roman"/>
+          <w:i/>
+          <w:iCs/>
+          <w:sz w:val="24"/>
+          <w:szCs w:val="24"/>
+        </w:rPr>
+        <w:t>git</w:t>
+      </w:r>
+      <w:proofErr w:type="spellEnd"/>
+      <w:r>
+        <w:rPr>
+          <w:rFonts w:ascii="Times New Roman" w:hAnsi="Times New Roman" w:cs="Times New Roman"/>
+          <w:i/>
+          <w:iCs/>
+          <w:sz w:val="24"/>
+          <w:szCs w:val="24"/>
+        </w:rPr>
+        <w:t xml:space="preserve"> </w:t>
+      </w:r>
+      <w:proofErr w:type="spellStart"/>
+      <w:r>
+        <w:rPr>
+          <w:rFonts w:ascii="Times New Roman" w:hAnsi="Times New Roman" w:cs="Times New Roman"/>
+          <w:i/>
+          <w:iCs/>
+          <w:sz w:val="24"/>
+          <w:szCs w:val="24"/>
+        </w:rPr>
+        <w:t>config</w:t>
+      </w:r>
+      <w:proofErr w:type="spellEnd"/>
+      <w:r>
+        <w:rPr>
+          <w:rFonts w:ascii="Times New Roman" w:hAnsi="Times New Roman" w:cs="Times New Roman"/>
+          <w:i/>
+          <w:iCs/>
+          <w:sz w:val="24"/>
+          <w:szCs w:val="24"/>
+        </w:rPr>
+        <w:t xml:space="preserve"> --local </w:t>
+      </w:r>
+      <w:proofErr w:type="spellStart"/>
+      <w:proofErr w:type="gramStart"/>
+      <w:r>
+        <w:rPr>
+          <w:rFonts w:ascii="Times New Roman" w:hAnsi="Times New Roman" w:cs="Times New Roman"/>
+          <w:i/>
+          <w:iCs/>
+          <w:sz w:val="24"/>
+          <w:szCs w:val="24"/>
+        </w:rPr>
+        <w:t>user.email</w:t>
+      </w:r>
+      <w:proofErr w:type="spellEnd"/>
+      <w:proofErr w:type="gramEnd"/>
+      <w:r>
+        <w:rPr>
+          <w:rFonts w:ascii="Times New Roman" w:hAnsi="Times New Roman" w:cs="Times New Roman"/>
+          <w:i/>
+          <w:iCs/>
+          <w:sz w:val="24"/>
+          <w:szCs w:val="24"/>
+        </w:rPr>
+        <w:t xml:space="preserve"> </w:t>
+      </w:r>
+      <w:r>
+        <w:rPr>
+          <w:rFonts w:ascii="Times New Roman" w:hAnsi="Times New Roman" w:cs="Times New Roman"/>
+          <w:i/>
+          <w:iCs/>
+          <w:sz w:val="24"/>
+          <w:szCs w:val="24"/>
+        </w:rPr>
+        <w:t>“</w:t>
+      </w:r>
+      <w:hyperlink r:id="rId6" w:history="1">
+        <w:r>
+          <w:rPr>
+            <w:rStyle w:val="Hyperlink"/>
+            <w:rFonts w:ascii="Times New Roman" w:hAnsi="Times New Roman" w:cs="Times New Roman"/>
+            <w:i/>
+            <w:iCs/>
+            <w:sz w:val="24"/>
+            <w:szCs w:val="24"/>
+          </w:rPr>
           <w:t>seu@email.aqui</w:t>
         </w:r>
       </w:hyperlink>
       <w:r>
         <w:rPr>
           <w:rFonts w:ascii="Times New Roman" w:hAnsi="Times New Roman" w:cs="Times New Roman"/>
+          <w:i/>
+          <w:iCs/>
           <w:sz w:val="24"/>
           <w:szCs w:val="24"/>
         </w:rPr>
@@ -710,6 +1325,882 @@
           <w:szCs w:val="24"/>
         </w:rPr>
         <w:t>.</w:t>
+      </w:r>
+      <w:r>
+        <w:rPr>
+          <w:rFonts w:ascii="Times New Roman" w:hAnsi="Times New Roman" w:cs="Times New Roman"/>
+          <w:sz w:val="24"/>
+          <w:szCs w:val="24"/>
+        </w:rPr>
+        <w:t xml:space="preserve"> </w:t>
+      </w:r>
+    </w:p>
+    <w:p>
+      <w:pPr>
+        <w:spacing w:after="0" w:line="360" w:lineRule="auto"/>
+        <w:ind w:left="708"/>
+        <w:jc w:val="both"/>
+        <w:rPr>
+          <w:rFonts w:ascii="Times New Roman" w:hAnsi="Times New Roman" w:cs="Times New Roman"/>
+          <w:sz w:val="24"/>
+          <w:szCs w:val="24"/>
+        </w:rPr>
+      </w:pPr>
+      <w:r>
+        <w:rPr>
+          <w:rFonts w:ascii="Times New Roman" w:hAnsi="Times New Roman" w:cs="Times New Roman"/>
+          <w:sz w:val="24"/>
+          <w:szCs w:val="24"/>
+        </w:rPr>
+        <w:t>Se alterarmos o --</w:t>
+      </w:r>
+      <w:proofErr w:type="gramStart"/>
+      <w:r>
+        <w:rPr>
+          <w:rFonts w:ascii="Times New Roman" w:hAnsi="Times New Roman" w:cs="Times New Roman"/>
+          <w:sz w:val="24"/>
+          <w:szCs w:val="24"/>
+        </w:rPr>
+        <w:t>local  por</w:t>
+      </w:r>
+      <w:proofErr w:type="gramEnd"/>
+      <w:r>
+        <w:rPr>
+          <w:rFonts w:ascii="Times New Roman" w:hAnsi="Times New Roman" w:cs="Times New Roman"/>
+          <w:sz w:val="24"/>
+          <w:szCs w:val="24"/>
+        </w:rPr>
+        <w:t xml:space="preserve"> --global ele fará as alterações/definições de nome e e-mail de usuário para todos os projetos. </w:t>
+      </w:r>
+    </w:p>
+    <w:p>
+      <w:pPr>
+        <w:spacing w:after="0" w:line="360" w:lineRule="auto"/>
+        <w:ind w:left="708"/>
+        <w:jc w:val="both"/>
+        <w:rPr>
+          <w:rFonts w:ascii="Times New Roman" w:hAnsi="Times New Roman" w:cs="Times New Roman"/>
+          <w:sz w:val="24"/>
+          <w:szCs w:val="24"/>
+        </w:rPr>
+      </w:pPr>
+      <w:r>
+        <w:rPr>
+          <w:rFonts w:ascii="Times New Roman" w:hAnsi="Times New Roman" w:cs="Times New Roman"/>
+          <w:sz w:val="24"/>
+          <w:szCs w:val="24"/>
+        </w:rPr>
+        <w:t>Em --local ele muda/define apenas para aquele repositório específico que estamos trabalhando.</w:t>
+      </w:r>
+      <w:r>
+        <w:rPr>
+          <w:rFonts w:ascii="Times New Roman" w:hAnsi="Times New Roman" w:cs="Times New Roman"/>
+          <w:sz w:val="24"/>
+          <w:szCs w:val="24"/>
+        </w:rPr>
+        <w:t xml:space="preserve"> </w:t>
+      </w:r>
+    </w:p>
+    <w:p>
+      <w:pPr>
+        <w:spacing w:after="0" w:line="360" w:lineRule="auto"/>
+        <w:ind w:left="708"/>
+        <w:jc w:val="both"/>
+        <w:rPr>
+          <w:rFonts w:ascii="Times New Roman" w:hAnsi="Times New Roman" w:cs="Times New Roman"/>
+          <w:sz w:val="24"/>
+          <w:szCs w:val="24"/>
+        </w:rPr>
+      </w:pPr>
+      <w:r>
+        <w:rPr>
+          <w:rFonts w:ascii="Times New Roman" w:hAnsi="Times New Roman" w:cs="Times New Roman"/>
+          <w:sz w:val="24"/>
+          <w:szCs w:val="24"/>
+        </w:rPr>
+        <w:t xml:space="preserve">Utilizando o comando sem o --local e os dados em </w:t>
+      </w:r>
+      <w:proofErr w:type="gramStart"/>
+      <w:r>
+        <w:rPr>
+          <w:rFonts w:ascii="Times New Roman" w:hAnsi="Times New Roman" w:cs="Times New Roman"/>
+          <w:sz w:val="24"/>
+          <w:szCs w:val="24"/>
+        </w:rPr>
+        <w:t>“ “</w:t>
+      </w:r>
+      <w:proofErr w:type="gramEnd"/>
+      <w:r>
+        <w:rPr>
+          <w:rFonts w:ascii="Times New Roman" w:hAnsi="Times New Roman" w:cs="Times New Roman"/>
+          <w:sz w:val="24"/>
+          <w:szCs w:val="24"/>
+        </w:rPr>
+        <w:t>, ele apenas exibe qual o nome de usuário ou o e-mail que está configurado.</w:t>
+      </w:r>
+    </w:p>
+    <w:p>
+      <w:pPr>
+        <w:spacing w:after="0" w:line="360" w:lineRule="auto"/>
+        <w:ind w:firstLine="708"/>
+        <w:jc w:val="both"/>
+        <w:rPr>
+          <w:rFonts w:ascii="Times New Roman" w:hAnsi="Times New Roman" w:cs="Times New Roman"/>
+          <w:sz w:val="24"/>
+          <w:szCs w:val="24"/>
+        </w:rPr>
+      </w:pPr>
+      <w:r>
+        <w:rPr>
+          <w:rFonts w:ascii="Times New Roman" w:hAnsi="Times New Roman" w:cs="Times New Roman"/>
+          <w:sz w:val="24"/>
+          <w:szCs w:val="24"/>
+        </w:rPr>
+        <w:t xml:space="preserve">- </w:t>
+      </w:r>
+      <w:proofErr w:type="spellStart"/>
+      <w:proofErr w:type="gramStart"/>
+      <w:r>
+        <w:rPr>
+          <w:rFonts w:ascii="Times New Roman" w:hAnsi="Times New Roman" w:cs="Times New Roman"/>
+          <w:i/>
+          <w:iCs/>
+          <w:sz w:val="24"/>
+          <w:szCs w:val="24"/>
+        </w:rPr>
+        <w:t>git</w:t>
+      </w:r>
+      <w:proofErr w:type="spellEnd"/>
+      <w:proofErr w:type="gramEnd"/>
+      <w:r>
+        <w:rPr>
+          <w:rFonts w:ascii="Times New Roman" w:hAnsi="Times New Roman" w:cs="Times New Roman"/>
+          <w:i/>
+          <w:iCs/>
+          <w:sz w:val="24"/>
+          <w:szCs w:val="24"/>
+        </w:rPr>
+        <w:t xml:space="preserve"> </w:t>
+      </w:r>
+      <w:proofErr w:type="spellStart"/>
+      <w:r>
+        <w:rPr>
+          <w:rFonts w:ascii="Times New Roman" w:hAnsi="Times New Roman" w:cs="Times New Roman"/>
+          <w:i/>
+          <w:iCs/>
+          <w:sz w:val="24"/>
+          <w:szCs w:val="24"/>
+        </w:rPr>
+        <w:t>rm</w:t>
+      </w:r>
+      <w:proofErr w:type="spellEnd"/>
+      <w:r>
+        <w:rPr>
+          <w:rFonts w:ascii="Times New Roman" w:hAnsi="Times New Roman" w:cs="Times New Roman"/>
+          <w:i/>
+          <w:iCs/>
+          <w:sz w:val="24"/>
+          <w:szCs w:val="24"/>
+        </w:rPr>
+        <w:t xml:space="preserve"> –</w:t>
+      </w:r>
+      <w:proofErr w:type="spellStart"/>
+      <w:r>
+        <w:rPr>
+          <w:rFonts w:ascii="Times New Roman" w:hAnsi="Times New Roman" w:cs="Times New Roman"/>
+          <w:i/>
+          <w:iCs/>
+          <w:sz w:val="24"/>
+          <w:szCs w:val="24"/>
+        </w:rPr>
+        <w:t>cached</w:t>
+      </w:r>
+      <w:proofErr w:type="spellEnd"/>
+      <w:r>
+        <w:rPr>
+          <w:rFonts w:ascii="Times New Roman" w:hAnsi="Times New Roman" w:cs="Times New Roman"/>
+          <w:i/>
+          <w:iCs/>
+          <w:sz w:val="24"/>
+          <w:szCs w:val="24"/>
+        </w:rPr>
+        <w:t xml:space="preserve"> &lt;file&gt;</w:t>
+      </w:r>
+      <w:r>
+        <w:rPr>
+          <w:rFonts w:ascii="Times New Roman" w:hAnsi="Times New Roman" w:cs="Times New Roman"/>
+          <w:sz w:val="24"/>
+          <w:szCs w:val="24"/>
+        </w:rPr>
+        <w:t>: remove o arqui</w:t>
+      </w:r>
+      <w:r>
+        <w:rPr>
+          <w:rFonts w:ascii="Times New Roman" w:hAnsi="Times New Roman" w:cs="Times New Roman"/>
+          <w:sz w:val="24"/>
+          <w:szCs w:val="24"/>
+        </w:rPr>
+        <w:t xml:space="preserve">vo que adicionamos com </w:t>
+      </w:r>
+      <w:proofErr w:type="spellStart"/>
+      <w:r>
+        <w:rPr>
+          <w:rFonts w:ascii="Times New Roman" w:hAnsi="Times New Roman" w:cs="Times New Roman"/>
+          <w:sz w:val="24"/>
+          <w:szCs w:val="24"/>
+        </w:rPr>
+        <w:t>git</w:t>
+      </w:r>
+      <w:proofErr w:type="spellEnd"/>
+      <w:r>
+        <w:rPr>
+          <w:rFonts w:ascii="Times New Roman" w:hAnsi="Times New Roman" w:cs="Times New Roman"/>
+          <w:sz w:val="24"/>
+          <w:szCs w:val="24"/>
+        </w:rPr>
+        <w:t xml:space="preserve"> </w:t>
+      </w:r>
+      <w:proofErr w:type="spellStart"/>
+      <w:r>
+        <w:rPr>
+          <w:rFonts w:ascii="Times New Roman" w:hAnsi="Times New Roman" w:cs="Times New Roman"/>
+          <w:sz w:val="24"/>
+          <w:szCs w:val="24"/>
+        </w:rPr>
+        <w:t>add</w:t>
+      </w:r>
+      <w:proofErr w:type="spellEnd"/>
+      <w:r>
+        <w:rPr>
+          <w:rFonts w:ascii="Times New Roman" w:hAnsi="Times New Roman" w:cs="Times New Roman"/>
+          <w:sz w:val="24"/>
+          <w:szCs w:val="24"/>
+        </w:rPr>
+        <w:t xml:space="preserve"> e está aguardando o </w:t>
+      </w:r>
+      <w:proofErr w:type="spellStart"/>
+      <w:r>
+        <w:rPr>
+          <w:rFonts w:ascii="Times New Roman" w:hAnsi="Times New Roman" w:cs="Times New Roman"/>
+          <w:sz w:val="24"/>
+          <w:szCs w:val="24"/>
+        </w:rPr>
+        <w:t>commit</w:t>
+      </w:r>
+      <w:proofErr w:type="spellEnd"/>
+      <w:r>
+        <w:rPr>
+          <w:rFonts w:ascii="Times New Roman" w:hAnsi="Times New Roman" w:cs="Times New Roman"/>
+          <w:sz w:val="24"/>
+          <w:szCs w:val="24"/>
+        </w:rPr>
+        <w:t xml:space="preserve"> para ser rastreado.</w:t>
+      </w:r>
+    </w:p>
+    <w:p>
+      <w:pPr>
+        <w:spacing w:after="0" w:line="360" w:lineRule="auto"/>
+        <w:ind w:firstLine="708"/>
+        <w:jc w:val="both"/>
+        <w:rPr>
+          <w:rFonts w:ascii="Times New Roman" w:hAnsi="Times New Roman" w:cs="Times New Roman"/>
+          <w:sz w:val="24"/>
+          <w:szCs w:val="24"/>
+        </w:rPr>
+      </w:pPr>
+      <w:r>
+        <w:rPr>
+          <w:rFonts w:ascii="Times New Roman" w:hAnsi="Times New Roman" w:cs="Times New Roman"/>
+          <w:sz w:val="24"/>
+          <w:szCs w:val="24"/>
+        </w:rPr>
+        <w:t xml:space="preserve">- </w:t>
+      </w:r>
+      <w:proofErr w:type="spellStart"/>
+      <w:proofErr w:type="gramStart"/>
+      <w:r>
+        <w:rPr>
+          <w:rFonts w:ascii="Times New Roman" w:hAnsi="Times New Roman" w:cs="Times New Roman"/>
+          <w:i/>
+          <w:iCs/>
+          <w:sz w:val="24"/>
+          <w:szCs w:val="24"/>
+        </w:rPr>
+        <w:t>git</w:t>
+      </w:r>
+      <w:proofErr w:type="spellEnd"/>
+      <w:proofErr w:type="gramEnd"/>
+      <w:r>
+        <w:rPr>
+          <w:rFonts w:ascii="Times New Roman" w:hAnsi="Times New Roman" w:cs="Times New Roman"/>
+          <w:i/>
+          <w:iCs/>
+          <w:sz w:val="24"/>
+          <w:szCs w:val="24"/>
+        </w:rPr>
+        <w:t xml:space="preserve"> </w:t>
+      </w:r>
+      <w:proofErr w:type="spellStart"/>
+      <w:r>
+        <w:rPr>
+          <w:rFonts w:ascii="Times New Roman" w:hAnsi="Times New Roman" w:cs="Times New Roman"/>
+          <w:i/>
+          <w:iCs/>
+          <w:sz w:val="24"/>
+          <w:szCs w:val="24"/>
+        </w:rPr>
+        <w:t>commit</w:t>
+      </w:r>
+      <w:proofErr w:type="spellEnd"/>
+      <w:r>
+        <w:rPr>
+          <w:rFonts w:ascii="Times New Roman" w:hAnsi="Times New Roman" w:cs="Times New Roman"/>
+          <w:i/>
+          <w:iCs/>
+          <w:sz w:val="24"/>
+          <w:szCs w:val="24"/>
+        </w:rPr>
+        <w:t xml:space="preserve"> -m “mensagem”</w:t>
+      </w:r>
+      <w:r>
+        <w:rPr>
+          <w:rFonts w:ascii="Times New Roman" w:hAnsi="Times New Roman" w:cs="Times New Roman"/>
+          <w:sz w:val="24"/>
+          <w:szCs w:val="24"/>
+        </w:rPr>
+        <w:t xml:space="preserve">: faz o </w:t>
+      </w:r>
+      <w:proofErr w:type="spellStart"/>
+      <w:r>
+        <w:rPr>
+          <w:rFonts w:ascii="Times New Roman" w:hAnsi="Times New Roman" w:cs="Times New Roman"/>
+          <w:sz w:val="24"/>
+          <w:szCs w:val="24"/>
+        </w:rPr>
+        <w:t>commit</w:t>
+      </w:r>
+      <w:proofErr w:type="spellEnd"/>
+      <w:r>
+        <w:rPr>
+          <w:rFonts w:ascii="Times New Roman" w:hAnsi="Times New Roman" w:cs="Times New Roman"/>
+          <w:sz w:val="24"/>
+          <w:szCs w:val="24"/>
+        </w:rPr>
+        <w:t xml:space="preserve"> das novas alterações que foram feitas no repositório. O -</w:t>
+      </w:r>
+      <w:proofErr w:type="gramStart"/>
+      <w:r>
+        <w:rPr>
+          <w:rFonts w:ascii="Times New Roman" w:hAnsi="Times New Roman" w:cs="Times New Roman"/>
+          <w:sz w:val="24"/>
+          <w:szCs w:val="24"/>
+        </w:rPr>
+        <w:t>m</w:t>
+      </w:r>
+      <w:proofErr w:type="gramEnd"/>
+      <w:r>
+        <w:rPr>
+          <w:rFonts w:ascii="Times New Roman" w:hAnsi="Times New Roman" w:cs="Times New Roman"/>
+          <w:sz w:val="24"/>
+          <w:szCs w:val="24"/>
+        </w:rPr>
+        <w:t xml:space="preserve"> é para podermos digitar a mensagem a seguir. Pode ser algo simples, não devemos fazer uma documentação toda </w:t>
+      </w:r>
+      <w:r>
+        <w:rPr>
+          <w:rFonts w:ascii="Times New Roman" w:hAnsi="Times New Roman" w:cs="Times New Roman"/>
+          <w:sz w:val="24"/>
+          <w:szCs w:val="24"/>
+        </w:rPr>
+        <w:t>nessa mensagem.</w:t>
+      </w:r>
+      <w:r>
+        <w:rPr>
+          <w:rFonts w:ascii="Times New Roman" w:hAnsi="Times New Roman" w:cs="Times New Roman"/>
+          <w:sz w:val="24"/>
+          <w:szCs w:val="24"/>
+        </w:rPr>
+        <w:t xml:space="preserve"> O </w:t>
+      </w:r>
+      <w:proofErr w:type="spellStart"/>
+      <w:r>
+        <w:rPr>
+          <w:rFonts w:ascii="Times New Roman" w:hAnsi="Times New Roman" w:cs="Times New Roman"/>
+          <w:sz w:val="24"/>
+          <w:szCs w:val="24"/>
+        </w:rPr>
+        <w:t>git</w:t>
+      </w:r>
+      <w:proofErr w:type="spellEnd"/>
+      <w:r>
+        <w:rPr>
+          <w:rFonts w:ascii="Times New Roman" w:hAnsi="Times New Roman" w:cs="Times New Roman"/>
+          <w:sz w:val="24"/>
+          <w:szCs w:val="24"/>
+        </w:rPr>
+        <w:t xml:space="preserve"> monitora linha a linha de tudo o que estamos fazendo o </w:t>
+      </w:r>
+      <w:proofErr w:type="spellStart"/>
+      <w:r>
+        <w:rPr>
+          <w:rFonts w:ascii="Times New Roman" w:hAnsi="Times New Roman" w:cs="Times New Roman"/>
+          <w:sz w:val="24"/>
+          <w:szCs w:val="24"/>
+        </w:rPr>
+        <w:t>commit</w:t>
+      </w:r>
+      <w:proofErr w:type="spellEnd"/>
+      <w:r>
+        <w:rPr>
+          <w:rFonts w:ascii="Times New Roman" w:hAnsi="Times New Roman" w:cs="Times New Roman"/>
+          <w:sz w:val="24"/>
+          <w:szCs w:val="24"/>
+        </w:rPr>
+        <w:t xml:space="preserve"> por conta disso, ao executar o comando ele diz até quantas linhas o arquivo que estamos </w:t>
+      </w:r>
+      <w:proofErr w:type="spellStart"/>
+      <w:r>
+        <w:rPr>
+          <w:rFonts w:ascii="Times New Roman" w:hAnsi="Times New Roman" w:cs="Times New Roman"/>
+          <w:sz w:val="24"/>
+          <w:szCs w:val="24"/>
+        </w:rPr>
+        <w:t>commitando</w:t>
+      </w:r>
+      <w:proofErr w:type="spellEnd"/>
+      <w:r>
+        <w:rPr>
+          <w:rFonts w:ascii="Times New Roman" w:hAnsi="Times New Roman" w:cs="Times New Roman"/>
+          <w:sz w:val="24"/>
+          <w:szCs w:val="24"/>
+        </w:rPr>
+        <w:t xml:space="preserve"> tem.</w:t>
+      </w:r>
+    </w:p>
+    <w:p>
+      <w:pPr>
+        <w:spacing w:after="0" w:line="360" w:lineRule="auto"/>
+        <w:ind w:left="708"/>
+        <w:jc w:val="both"/>
+        <w:rPr>
+          <w:rFonts w:ascii="Times New Roman" w:hAnsi="Times New Roman" w:cs="Times New Roman"/>
+          <w:sz w:val="24"/>
+          <w:szCs w:val="24"/>
+        </w:rPr>
+      </w:pPr>
+      <w:r>
+        <w:rPr>
+          <w:rFonts w:ascii="Times New Roman" w:hAnsi="Times New Roman" w:cs="Times New Roman"/>
+          <w:sz w:val="24"/>
+          <w:szCs w:val="24"/>
+        </w:rPr>
+        <w:t xml:space="preserve">Temos que fazer todo o processo de adicionar e </w:t>
+      </w:r>
+      <w:proofErr w:type="spellStart"/>
+      <w:r>
+        <w:rPr>
+          <w:rFonts w:ascii="Times New Roman" w:hAnsi="Times New Roman" w:cs="Times New Roman"/>
+          <w:sz w:val="24"/>
+          <w:szCs w:val="24"/>
+        </w:rPr>
+        <w:t>commitar</w:t>
+      </w:r>
+      <w:proofErr w:type="spellEnd"/>
+      <w:r>
+        <w:rPr>
+          <w:rFonts w:ascii="Times New Roman" w:hAnsi="Times New Roman" w:cs="Times New Roman"/>
+          <w:sz w:val="24"/>
+          <w:szCs w:val="24"/>
+        </w:rPr>
+        <w:t xml:space="preserve"> com a mensagem sempre que fizermos uma modificação. Na dúvida, utilize o </w:t>
+      </w:r>
+      <w:proofErr w:type="spellStart"/>
+      <w:r>
+        <w:rPr>
+          <w:rFonts w:ascii="Times New Roman" w:hAnsi="Times New Roman" w:cs="Times New Roman"/>
+          <w:sz w:val="24"/>
+          <w:szCs w:val="24"/>
+        </w:rPr>
+        <w:t>git</w:t>
+      </w:r>
+      <w:proofErr w:type="spellEnd"/>
+      <w:r>
+        <w:rPr>
+          <w:rFonts w:ascii="Times New Roman" w:hAnsi="Times New Roman" w:cs="Times New Roman"/>
+          <w:sz w:val="24"/>
+          <w:szCs w:val="24"/>
+        </w:rPr>
+        <w:t xml:space="preserve"> status para verificar como estão as coisas.</w:t>
+      </w:r>
+    </w:p>
+    <w:p>
+      <w:pPr>
+        <w:spacing w:after="0" w:line="360" w:lineRule="auto"/>
+        <w:ind w:firstLine="708"/>
+        <w:jc w:val="both"/>
+        <w:rPr>
+          <w:rFonts w:ascii="Times New Roman" w:hAnsi="Times New Roman" w:cs="Times New Roman"/>
+          <w:sz w:val="24"/>
+          <w:szCs w:val="24"/>
+        </w:rPr>
+      </w:pPr>
+      <w:r>
+        <w:rPr>
+          <w:rFonts w:ascii="Times New Roman" w:hAnsi="Times New Roman" w:cs="Times New Roman"/>
+          <w:sz w:val="24"/>
+          <w:szCs w:val="24"/>
+        </w:rPr>
+        <w:lastRenderedPageBreak/>
+        <w:t>-</w:t>
+      </w:r>
+      <w:r>
+        <w:rPr>
+          <w:rFonts w:ascii="Times New Roman" w:hAnsi="Times New Roman" w:cs="Times New Roman"/>
+          <w:i/>
+          <w:iCs/>
+          <w:sz w:val="24"/>
+          <w:szCs w:val="24"/>
+        </w:rPr>
+        <w:t xml:space="preserve"> </w:t>
+      </w:r>
+      <w:proofErr w:type="spellStart"/>
+      <w:proofErr w:type="gramStart"/>
+      <w:r>
+        <w:rPr>
+          <w:rFonts w:ascii="Times New Roman" w:hAnsi="Times New Roman" w:cs="Times New Roman"/>
+          <w:i/>
+          <w:iCs/>
+          <w:sz w:val="24"/>
+          <w:szCs w:val="24"/>
+        </w:rPr>
+        <w:t>git</w:t>
+      </w:r>
+      <w:proofErr w:type="spellEnd"/>
+      <w:proofErr w:type="gramEnd"/>
+      <w:r>
+        <w:rPr>
+          <w:rFonts w:ascii="Times New Roman" w:hAnsi="Times New Roman" w:cs="Times New Roman"/>
+          <w:i/>
+          <w:iCs/>
+          <w:sz w:val="24"/>
+          <w:szCs w:val="24"/>
+        </w:rPr>
+        <w:t xml:space="preserve"> log</w:t>
+      </w:r>
+      <w:r>
+        <w:rPr>
+          <w:rFonts w:ascii="Times New Roman" w:hAnsi="Times New Roman" w:cs="Times New Roman"/>
+          <w:sz w:val="24"/>
+          <w:szCs w:val="24"/>
+        </w:rPr>
+        <w:t xml:space="preserve">: exibe o histórico de </w:t>
+      </w:r>
+      <w:proofErr w:type="spellStart"/>
+      <w:r>
+        <w:rPr>
+          <w:rFonts w:ascii="Times New Roman" w:hAnsi="Times New Roman" w:cs="Times New Roman"/>
+          <w:sz w:val="24"/>
+          <w:szCs w:val="24"/>
+        </w:rPr>
+        <w:t>commits</w:t>
+      </w:r>
+      <w:proofErr w:type="spellEnd"/>
+      <w:r>
+        <w:rPr>
+          <w:rFonts w:ascii="Times New Roman" w:hAnsi="Times New Roman" w:cs="Times New Roman"/>
+          <w:sz w:val="24"/>
+          <w:szCs w:val="24"/>
+        </w:rPr>
+        <w:t xml:space="preserve"> que fizemos nesse repositório. Ele mostra o head em primeiro lugar, sendo onde estamos atualmente na linha do tempo dos </w:t>
+      </w:r>
+      <w:proofErr w:type="spellStart"/>
+      <w:r>
+        <w:rPr>
+          <w:rFonts w:ascii="Times New Roman" w:hAnsi="Times New Roman" w:cs="Times New Roman"/>
+          <w:sz w:val="24"/>
+          <w:szCs w:val="24"/>
+        </w:rPr>
+        <w:t>commits</w:t>
+      </w:r>
+      <w:proofErr w:type="spellEnd"/>
+      <w:r>
+        <w:rPr>
+          <w:rFonts w:ascii="Times New Roman" w:hAnsi="Times New Roman" w:cs="Times New Roman"/>
+          <w:sz w:val="24"/>
+          <w:szCs w:val="24"/>
+        </w:rPr>
+        <w:t>.</w:t>
+      </w:r>
+      <w:r>
+        <w:rPr>
+          <w:rFonts w:ascii="Times New Roman" w:hAnsi="Times New Roman" w:cs="Times New Roman"/>
+          <w:sz w:val="24"/>
+          <w:szCs w:val="24"/>
+        </w:rPr>
+        <w:t xml:space="preserve"> Ele mostra o autor do </w:t>
+      </w:r>
+      <w:proofErr w:type="spellStart"/>
+      <w:r>
+        <w:rPr>
+          <w:rFonts w:ascii="Times New Roman" w:hAnsi="Times New Roman" w:cs="Times New Roman"/>
+          <w:sz w:val="24"/>
+          <w:szCs w:val="24"/>
+        </w:rPr>
+        <w:t>commit</w:t>
+      </w:r>
+      <w:proofErr w:type="spellEnd"/>
+      <w:r>
+        <w:rPr>
+          <w:rFonts w:ascii="Times New Roman" w:hAnsi="Times New Roman" w:cs="Times New Roman"/>
+          <w:sz w:val="24"/>
+          <w:szCs w:val="24"/>
+        </w:rPr>
+        <w:t>, data e hora e a descrição dele.</w:t>
+      </w:r>
+    </w:p>
+    <w:p>
+      <w:pPr>
+        <w:spacing w:after="0" w:line="360" w:lineRule="auto"/>
+        <w:ind w:left="708"/>
+        <w:jc w:val="both"/>
+        <w:rPr>
+          <w:rFonts w:ascii="Times New Roman" w:hAnsi="Times New Roman" w:cs="Times New Roman"/>
+          <w:sz w:val="24"/>
+          <w:szCs w:val="24"/>
+        </w:rPr>
+      </w:pPr>
+      <w:r>
+        <w:rPr>
+          <w:rFonts w:ascii="Times New Roman" w:hAnsi="Times New Roman" w:cs="Times New Roman"/>
+          <w:sz w:val="24"/>
+          <w:szCs w:val="24"/>
+        </w:rPr>
+        <w:t>--</w:t>
+      </w:r>
+      <w:proofErr w:type="spellStart"/>
+      <w:r>
+        <w:rPr>
+          <w:rFonts w:ascii="Times New Roman" w:hAnsi="Times New Roman" w:cs="Times New Roman"/>
+          <w:sz w:val="24"/>
+          <w:szCs w:val="24"/>
+        </w:rPr>
+        <w:t>oneline</w:t>
+      </w:r>
+      <w:proofErr w:type="spellEnd"/>
+      <w:r>
+        <w:rPr>
+          <w:rFonts w:ascii="Times New Roman" w:hAnsi="Times New Roman" w:cs="Times New Roman"/>
+          <w:sz w:val="24"/>
+          <w:szCs w:val="24"/>
+        </w:rPr>
+        <w:t>:</w:t>
+      </w:r>
+      <w:r>
+        <w:rPr>
+          <w:rFonts w:ascii="Times New Roman" w:hAnsi="Times New Roman" w:cs="Times New Roman"/>
+          <w:sz w:val="24"/>
+          <w:szCs w:val="24"/>
+        </w:rPr>
+        <w:t xml:space="preserve"> na frente ele exibirá cada </w:t>
+      </w:r>
+      <w:proofErr w:type="spellStart"/>
+      <w:r>
+        <w:rPr>
+          <w:rFonts w:ascii="Times New Roman" w:hAnsi="Times New Roman" w:cs="Times New Roman"/>
+          <w:sz w:val="24"/>
+          <w:szCs w:val="24"/>
+        </w:rPr>
+        <w:t>commit</w:t>
+      </w:r>
+      <w:proofErr w:type="spellEnd"/>
+      <w:r>
+        <w:rPr>
+          <w:rFonts w:ascii="Times New Roman" w:hAnsi="Times New Roman" w:cs="Times New Roman"/>
+          <w:sz w:val="24"/>
+          <w:szCs w:val="24"/>
+        </w:rPr>
+        <w:t xml:space="preserve"> de forma resumida em uma única linha.</w:t>
+      </w:r>
+    </w:p>
+    <w:p>
+      <w:pPr>
+        <w:spacing w:after="0" w:line="360" w:lineRule="auto"/>
+        <w:ind w:left="708"/>
+        <w:jc w:val="both"/>
+        <w:rPr>
+          <w:rFonts w:ascii="Times New Roman" w:hAnsi="Times New Roman" w:cs="Times New Roman"/>
+          <w:sz w:val="24"/>
+          <w:szCs w:val="24"/>
+        </w:rPr>
+      </w:pPr>
+      <w:r>
+        <w:rPr>
+          <w:rFonts w:ascii="Times New Roman" w:hAnsi="Times New Roman" w:cs="Times New Roman"/>
+          <w:sz w:val="24"/>
+          <w:szCs w:val="24"/>
+        </w:rPr>
+        <w:t>-</w:t>
+      </w:r>
+      <w:proofErr w:type="gramStart"/>
+      <w:r>
+        <w:rPr>
+          <w:rFonts w:ascii="Times New Roman" w:hAnsi="Times New Roman" w:cs="Times New Roman"/>
+          <w:sz w:val="24"/>
+          <w:szCs w:val="24"/>
+        </w:rPr>
+        <w:t>p</w:t>
+      </w:r>
+      <w:proofErr w:type="gramEnd"/>
+      <w:r>
+        <w:rPr>
+          <w:rFonts w:ascii="Times New Roman" w:hAnsi="Times New Roman" w:cs="Times New Roman"/>
+          <w:sz w:val="24"/>
+          <w:szCs w:val="24"/>
+        </w:rPr>
+        <w:t>: mostra todas as alterações detalhadamente, inclusive o que foi acrescentado e/ou tirado do código.</w:t>
+      </w:r>
+    </w:p>
+    <w:p>
+      <w:pPr>
+        <w:spacing w:after="0" w:line="360" w:lineRule="auto"/>
+        <w:ind w:left="708"/>
+        <w:jc w:val="both"/>
+        <w:rPr>
+          <w:rFonts w:ascii="Times New Roman" w:hAnsi="Times New Roman" w:cs="Times New Roman"/>
+          <w:sz w:val="24"/>
+          <w:szCs w:val="24"/>
+        </w:rPr>
+      </w:pPr>
+      <w:r>
+        <w:rPr>
+          <w:rFonts w:ascii="Times New Roman" w:hAnsi="Times New Roman" w:cs="Times New Roman"/>
+          <w:sz w:val="24"/>
+          <w:szCs w:val="24"/>
+        </w:rPr>
+        <w:t xml:space="preserve">Existe uma infinidade de formas que podemos visualizar o histórico: </w:t>
+      </w:r>
+      <w:hyperlink r:id="rId7" w:history="1">
+        <w:r>
+          <w:rPr>
+            <w:rStyle w:val="Hyperlink"/>
+            <w:rFonts w:ascii="Times New Roman" w:hAnsi="Times New Roman" w:cs="Times New Roman"/>
+            <w:sz w:val="24"/>
+            <w:szCs w:val="24"/>
+          </w:rPr>
+          <w:t>http://devhints.io/git-log</w:t>
+        </w:r>
+      </w:hyperlink>
+      <w:r>
+        <w:rPr>
+          <w:rFonts w:ascii="Times New Roman" w:hAnsi="Times New Roman" w:cs="Times New Roman"/>
+          <w:sz w:val="24"/>
+          <w:szCs w:val="24"/>
+        </w:rPr>
+        <w:t xml:space="preserve"> </w:t>
+      </w:r>
+    </w:p>
+    <w:p>
+      <w:pPr>
+        <w:spacing w:after="0" w:line="360" w:lineRule="auto"/>
+        <w:ind w:firstLine="708"/>
+        <w:jc w:val="both"/>
+        <w:rPr>
+          <w:rFonts w:ascii="Times New Roman" w:hAnsi="Times New Roman" w:cs="Times New Roman"/>
+          <w:b/>
+          <w:bCs/>
+          <w:sz w:val="24"/>
+          <w:szCs w:val="24"/>
+        </w:rPr>
+      </w:pPr>
+      <w:proofErr w:type="gramStart"/>
+      <w:r>
+        <w:rPr>
+          <w:rFonts w:ascii="Times New Roman" w:hAnsi="Times New Roman" w:cs="Times New Roman"/>
+          <w:sz w:val="24"/>
+          <w:szCs w:val="24"/>
+        </w:rPr>
+        <w:t>- .</w:t>
+      </w:r>
+      <w:proofErr w:type="spellStart"/>
+      <w:r>
+        <w:rPr>
+          <w:rFonts w:ascii="Times New Roman" w:hAnsi="Times New Roman" w:cs="Times New Roman"/>
+          <w:sz w:val="24"/>
+          <w:szCs w:val="24"/>
+        </w:rPr>
+        <w:t>gitignore</w:t>
+      </w:r>
+      <w:proofErr w:type="spellEnd"/>
+      <w:proofErr w:type="gramEnd"/>
+      <w:r>
+        <w:rPr>
+          <w:rFonts w:ascii="Times New Roman" w:hAnsi="Times New Roman" w:cs="Times New Roman"/>
+          <w:sz w:val="24"/>
+          <w:szCs w:val="24"/>
+        </w:rPr>
+        <w:t xml:space="preserve">: arquivo que criamos e tudo o que colocamos dentro são os arquivos que o </w:t>
+      </w:r>
+      <w:proofErr w:type="spellStart"/>
+      <w:r>
+        <w:rPr>
+          <w:rFonts w:ascii="Times New Roman" w:hAnsi="Times New Roman" w:cs="Times New Roman"/>
+          <w:sz w:val="24"/>
+          <w:szCs w:val="24"/>
+        </w:rPr>
+        <w:t>git</w:t>
+      </w:r>
+      <w:proofErr w:type="spellEnd"/>
+      <w:r>
+        <w:rPr>
+          <w:rFonts w:ascii="Times New Roman" w:hAnsi="Times New Roman" w:cs="Times New Roman"/>
+          <w:sz w:val="24"/>
+          <w:szCs w:val="24"/>
+        </w:rPr>
+        <w:t xml:space="preserve"> não irá monitorar, ou seja, criamos esse arquivo e escrevemos nele o nome das pastas/ e arquivos que desejamos que o </w:t>
+      </w:r>
+      <w:proofErr w:type="spellStart"/>
+      <w:r>
+        <w:rPr>
+          <w:rFonts w:ascii="Times New Roman" w:hAnsi="Times New Roman" w:cs="Times New Roman"/>
+          <w:sz w:val="24"/>
+          <w:szCs w:val="24"/>
+        </w:rPr>
+        <w:t>git</w:t>
+      </w:r>
+      <w:proofErr w:type="spellEnd"/>
+      <w:r>
+        <w:rPr>
+          <w:rFonts w:ascii="Times New Roman" w:hAnsi="Times New Roman" w:cs="Times New Roman"/>
+          <w:sz w:val="24"/>
+          <w:szCs w:val="24"/>
+        </w:rPr>
+        <w:t xml:space="preserve"> não veja as mudanças e afins que fizermos neles.</w:t>
+      </w:r>
+      <w:r>
+        <w:rPr>
+          <w:rFonts w:ascii="Times New Roman" w:hAnsi="Times New Roman" w:cs="Times New Roman"/>
+          <w:sz w:val="24"/>
+          <w:szCs w:val="24"/>
+        </w:rPr>
+        <w:t xml:space="preserve"> A partir do momento que criamos esse arquivo só precisamos </w:t>
+      </w:r>
+      <w:proofErr w:type="spellStart"/>
+      <w:r>
+        <w:rPr>
+          <w:rFonts w:ascii="Times New Roman" w:hAnsi="Times New Roman" w:cs="Times New Roman"/>
+          <w:sz w:val="24"/>
+          <w:szCs w:val="24"/>
+        </w:rPr>
+        <w:t>commitar</w:t>
+      </w:r>
+      <w:proofErr w:type="spellEnd"/>
+      <w:r>
+        <w:rPr>
+          <w:rFonts w:ascii="Times New Roman" w:hAnsi="Times New Roman" w:cs="Times New Roman"/>
+          <w:sz w:val="24"/>
+          <w:szCs w:val="24"/>
+        </w:rPr>
+        <w:t xml:space="preserve"> ele e tudo o que estiver dentro dele será ignorado.</w:t>
       </w:r>
     </w:p>
     <w:sectPr>
@@ -720,6 +2211,163 @@
     </w:sectPr>
   </w:body>
 </w:document>
+</file>
+
+<file path=word/numbering.xml><?xml version="1.0" encoding="utf-8"?>
+<w:numbering xmlns:wpc="http://schemas.microsoft.com/office/word/2010/wordprocessingCanvas" xmlns:cx="http://schemas.microsoft.com/office/drawing/2014/chartex" xmlns:cx1="http://schemas.microsoft.com/office/drawing/2015/9/8/chartex" xmlns:cx2="http://schemas.microsoft.com/office/drawing/2015/10/21/chartex" xmlns:cx3="http://schemas.microsoft.com/office/drawing/2016/5/9/chartex" xmlns:cx4="http://schemas.microsoft.com/office/drawing/2016/5/10/chartex" xmlns:cx5="http://schemas.microsoft.com/office/drawing/2016/5/11/chartex" xmlns:cx6="http://schemas.microsoft.com/office/drawing/2016/5/12/chartex" xmlns:cx7="http://schemas.microsoft.com/office/drawing/2016/5/13/chartex" xmlns:cx8="http://schemas.microsoft.com/office/drawing/2016/5/14/chartex" xmlns:mc="http://schemas.openxmlformats.org/markup-compatibility/2006" xmlns:aink="http://schemas.microsoft.com/office/drawing/2016/ink" xmlns:am3d="http://schemas.microsoft.com/office/drawing/2017/model3d" xmlns:o="urn:schemas-microsoft-com:office:office" xmlns:oel="http://schemas.microsoft.com/office/2019/extlst" xmlns:r="http://schemas.openxmlformats.org/officeDocument/2006/relationships" xmlns:m="http://schemas.openxmlformats.org/officeDocument/2006/math" xmlns:v="urn:schemas-microsoft-com:vml" xmlns:wp14="http://schemas.microsoft.com/office/word/2010/wordprocessingDrawing" xmlns:wp="http://schemas.openxmlformats.org/drawingml/2006/wordprocessingDrawing" xmlns:w10="urn:schemas-microsoft-com:office:word" xmlns:w="http://schemas.openxmlformats.org/wordprocessingml/2006/main" xmlns:w14="http://schemas.microsoft.com/office/word/2010/wordml" xmlns:w15="http://schemas.microsoft.com/office/word/2012/wordml" xmlns:w16cex="http://schemas.microsoft.com/office/word/2018/wordml/cex" xmlns:w16cid="http://schemas.microsoft.com/office/word/2016/wordml/cid" xmlns:w16="http://schemas.microsoft.com/office/word/2018/wordml" xmlns:w16sdtdh="http://schemas.microsoft.com/office/word/2020/wordml/sdtdatahash" xmlns:w16se="http://schemas.microsoft.com/office/word/2015/wordml/symex" xmlns:wpg="http://schemas.microsoft.com/office/word/2010/wordprocessingGroup" xmlns:wpi="http://schemas.microsoft.com/office/word/2010/wordprocessingInk" xmlns:wne="http://schemas.microsoft.com/office/word/2006/wordml" xmlns:wps="http://schemas.microsoft.com/office/word/2010/wordprocessingShape" mc:Ignorable="w14 w15 w16se w16cid w16 w16cex w16sdtdh wp14">
+  <w:abstractNum w:abstractNumId="0" w15:restartNumberingAfterBreak="0">
+    <w:nsid w:val="27DF475A"/>
+    <w:multiLevelType w:val="multilevel"/>
+    <w:tmpl w:val="21B8002A"/>
+    <w:lvl w:ilvl="0">
+      <w:start w:val="1"/>
+      <w:numFmt w:val="bullet"/>
+      <w:lvlText w:val=""/>
+      <w:lvlJc w:val="left"/>
+      <w:pPr>
+        <w:tabs>
+          <w:tab w:val="num" w:pos="720"/>
+        </w:tabs>
+        <w:ind w:left="720" w:hanging="360"/>
+      </w:pPr>
+      <w:rPr>
+        <w:rFonts w:ascii="Symbol" w:hAnsi="Symbol" w:hint="default"/>
+        <w:sz w:val="20"/>
+      </w:rPr>
+    </w:lvl>
+    <w:lvl w:ilvl="1" w:tentative="1">
+      <w:start w:val="1"/>
+      <w:numFmt w:val="bullet"/>
+      <w:lvlText w:val="o"/>
+      <w:lvlJc w:val="left"/>
+      <w:pPr>
+        <w:tabs>
+          <w:tab w:val="num" w:pos="1440"/>
+        </w:tabs>
+        <w:ind w:left="1440" w:hanging="360"/>
+      </w:pPr>
+      <w:rPr>
+        <w:rFonts w:ascii="Courier New" w:hAnsi="Courier New" w:hint="default"/>
+        <w:sz w:val="20"/>
+      </w:rPr>
+    </w:lvl>
+    <w:lvl w:ilvl="2" w:tentative="1">
+      <w:start w:val="1"/>
+      <w:numFmt w:val="bullet"/>
+      <w:lvlText w:val=""/>
+      <w:lvlJc w:val="left"/>
+      <w:pPr>
+        <w:tabs>
+          <w:tab w:val="num" w:pos="2160"/>
+        </w:tabs>
+        <w:ind w:left="2160" w:hanging="360"/>
+      </w:pPr>
+      <w:rPr>
+        <w:rFonts w:ascii="Wingdings" w:hAnsi="Wingdings" w:hint="default"/>
+        <w:sz w:val="20"/>
+      </w:rPr>
+    </w:lvl>
+    <w:lvl w:ilvl="3" w:tentative="1">
+      <w:start w:val="1"/>
+      <w:numFmt w:val="bullet"/>
+      <w:lvlText w:val=""/>
+      <w:lvlJc w:val="left"/>
+      <w:pPr>
+        <w:tabs>
+          <w:tab w:val="num" w:pos="2880"/>
+        </w:tabs>
+        <w:ind w:left="2880" w:hanging="360"/>
+      </w:pPr>
+      <w:rPr>
+        <w:rFonts w:ascii="Wingdings" w:hAnsi="Wingdings" w:hint="default"/>
+        <w:sz w:val="20"/>
+      </w:rPr>
+    </w:lvl>
+    <w:lvl w:ilvl="4" w:tentative="1">
+      <w:start w:val="1"/>
+      <w:numFmt w:val="bullet"/>
+      <w:lvlText w:val=""/>
+      <w:lvlJc w:val="left"/>
+      <w:pPr>
+        <w:tabs>
+          <w:tab w:val="num" w:pos="3600"/>
+        </w:tabs>
+        <w:ind w:left="3600" w:hanging="360"/>
+      </w:pPr>
+      <w:rPr>
+        <w:rFonts w:ascii="Wingdings" w:hAnsi="Wingdings" w:hint="default"/>
+        <w:sz w:val="20"/>
+      </w:rPr>
+    </w:lvl>
+    <w:lvl w:ilvl="5" w:tentative="1">
+      <w:start w:val="1"/>
+      <w:numFmt w:val="bullet"/>
+      <w:lvlText w:val=""/>
+      <w:lvlJc w:val="left"/>
+      <w:pPr>
+        <w:tabs>
+          <w:tab w:val="num" w:pos="4320"/>
+        </w:tabs>
+        <w:ind w:left="4320" w:hanging="360"/>
+      </w:pPr>
+      <w:rPr>
+        <w:rFonts w:ascii="Wingdings" w:hAnsi="Wingdings" w:hint="default"/>
+        <w:sz w:val="20"/>
+      </w:rPr>
+    </w:lvl>
+    <w:lvl w:ilvl="6" w:tentative="1">
+      <w:start w:val="1"/>
+      <w:numFmt w:val="bullet"/>
+      <w:lvlText w:val=""/>
+      <w:lvlJc w:val="left"/>
+      <w:pPr>
+        <w:tabs>
+          <w:tab w:val="num" w:pos="5040"/>
+        </w:tabs>
+        <w:ind w:left="5040" w:hanging="360"/>
+      </w:pPr>
+      <w:rPr>
+        <w:rFonts w:ascii="Wingdings" w:hAnsi="Wingdings" w:hint="default"/>
+        <w:sz w:val="20"/>
+      </w:rPr>
+    </w:lvl>
+    <w:lvl w:ilvl="7" w:tentative="1">
+      <w:start w:val="1"/>
+      <w:numFmt w:val="bullet"/>
+      <w:lvlText w:val=""/>
+      <w:lvlJc w:val="left"/>
+      <w:pPr>
+        <w:tabs>
+          <w:tab w:val="num" w:pos="5760"/>
+        </w:tabs>
+        <w:ind w:left="5760" w:hanging="360"/>
+      </w:pPr>
+      <w:rPr>
+        <w:rFonts w:ascii="Wingdings" w:hAnsi="Wingdings" w:hint="default"/>
+        <w:sz w:val="20"/>
+      </w:rPr>
+    </w:lvl>
+    <w:lvl w:ilvl="8" w:tentative="1">
+      <w:start w:val="1"/>
+      <w:numFmt w:val="bullet"/>
+      <w:lvlText w:val=""/>
+      <w:lvlJc w:val="left"/>
+      <w:pPr>
+        <w:tabs>
+          <w:tab w:val="num" w:pos="6480"/>
+        </w:tabs>
+        <w:ind w:left="6480" w:hanging="360"/>
+      </w:pPr>
+      <w:rPr>
+        <w:rFonts w:ascii="Wingdings" w:hAnsi="Wingdings" w:hint="default"/>
+        <w:sz w:val="20"/>
+      </w:rPr>
+    </w:lvl>
+  </w:abstractNum>
+  <w:num w:numId="1" w16cid:durableId="916092674">
+    <w:abstractNumId w:val="0"/>
+  </w:num>
+</w:numbering>
 </file>
 
 <file path=word/styles.xml><?xml version="1.0" encoding="utf-8"?>
@@ -1124,7 +2772,6 @@
   <w:style w:type="character" w:default="1" w:styleId="Fontepargpadro">
     <w:name w:val="Default Paragraph Font"/>
     <w:uiPriority w:val="1"/>
-    <w:semiHidden/>
     <w:unhideWhenUsed/>
   </w:style>
   <w:style w:type="table" w:default="1" w:styleId="Tabelanormal">
@@ -1169,6 +2816,19 @@
     <w:rPr>
       <w:color w:val="605E5C"/>
       <w:shd w:val="clear" w:color="auto" w:fill="E1DFDD"/>
+    </w:rPr>
+  </w:style>
+  <w:style w:type="paragraph" w:styleId="NormalWeb">
+    <w:name w:val="Normal (Web)"/>
+    <w:basedOn w:val="Normal"/>
+    <w:uiPriority w:val="99"/>
+    <w:semiHidden/>
+    <w:unhideWhenUsed/>
+    <w:rsid w:val="00C74AB0"/>
+    <w:rPr>
+      <w:rFonts w:ascii="Times New Roman" w:hAnsi="Times New Roman" w:cs="Times New Roman"/>
+      <w:sz w:val="24"/>
+      <w:szCs w:val="24"/>
     </w:rPr>
   </w:style>
 </w:styles>

</xml_diff>